<commit_message>
- Implement delete movie and Lecture - description enlargement - JSON Error Code list expansion
</commit_message>
<xml_diff>
--- a/Description and files/Communicate with API.docx
+++ b/Description and files/Communicate with API.docx
@@ -3079,15 +3079,6 @@
           <w:szCs w:val="24"/>
         </w:rPr>
         <w:br/>
-      </w:r>
-      <w:proofErr w:type="spellStart"/>
-      <w:r>
-        <w:rPr>
-          <w:rFonts w:ascii="Times New Roman" w:hAnsi="Times New Roman" w:cs="Times New Roman"/>
-          <w:b/>
-          <w:sz w:val="24"/>
-          <w:szCs w:val="24"/>
-        </w:rPr>
         <w:t>3.:</w:t>
       </w:r>
       <w:r>
@@ -3096,16 +3087,7 @@
           <w:sz w:val="24"/>
           <w:szCs w:val="24"/>
         </w:rPr>
-        <w:t xml:space="preserve"> </w:t>
-      </w:r>
-      <w:proofErr w:type="spellEnd"/>
-      <w:r>
-        <w:rPr>
-          <w:rFonts w:ascii="Times New Roman" w:hAnsi="Times New Roman" w:cs="Times New Roman"/>
-          <w:sz w:val="24"/>
-          <w:szCs w:val="24"/>
-        </w:rPr>
-        <w:t>{’’</w:t>
+        <w:t xml:space="preserve"> {’’</w:t>
       </w:r>
       <w:r>
         <w:rPr>
@@ -4772,8 +4754,6 @@
         </w:rPr>
         <w:t>.</w:t>
       </w:r>
-      <w:bookmarkStart w:id="0" w:name="_GoBack"/>
-      <w:bookmarkEnd w:id="0"/>
       <w:r>
         <w:rPr>
           <w:rFonts w:ascii="Times New Roman" w:hAnsi="Times New Roman" w:cs="Times New Roman"/>
@@ -5297,9 +5277,9 @@
     <w:p>
       <w:pPr>
         <w:rPr>
-          <w:rFonts w:ascii="Times New Roman" w:hAnsi="Times New Roman" w:cs="Times New Roman"/>
-          <w:sz w:val="24"/>
-          <w:szCs w:val="24"/>
+          <w:color w:val="000000"/>
+          <w:sz w:val="27"/>
+          <w:szCs w:val="27"/>
         </w:rPr>
       </w:pPr>
       <w:r>
@@ -5531,6 +5511,946 @@
           <w:szCs w:val="24"/>
         </w:rPr>
         <w:t>’’: 3}</w:t>
+      </w:r>
+      <w:r>
+        <w:rPr>
+          <w:rFonts w:ascii="Times New Roman" w:hAnsi="Times New Roman" w:cs="Times New Roman"/>
+          <w:sz w:val="24"/>
+          <w:szCs w:val="24"/>
+        </w:rPr>
+        <w:br/>
+      </w:r>
+      <w:proofErr w:type="spellStart"/>
+      <w:r>
+        <w:rPr>
+          <w:rFonts w:ascii="Times New Roman" w:hAnsi="Times New Roman" w:cs="Times New Roman"/>
+          <w:b/>
+          <w:sz w:val="24"/>
+          <w:szCs w:val="24"/>
+        </w:rPr>
+        <w:t>Response</w:t>
+      </w:r>
+      <w:proofErr w:type="spellEnd"/>
+      <w:r>
+        <w:rPr>
+          <w:rFonts w:ascii="Times New Roman" w:hAnsi="Times New Roman" w:cs="Times New Roman"/>
+          <w:sz w:val="24"/>
+          <w:szCs w:val="24"/>
+        </w:rPr>
+        <w:t xml:space="preserve">: </w:t>
+      </w:r>
+      <w:r>
+        <w:rPr>
+          <w:color w:val="000000"/>
+          <w:sz w:val="27"/>
+          <w:szCs w:val="27"/>
+        </w:rPr>
+        <w:t>{"</w:t>
+      </w:r>
+      <w:proofErr w:type="spellStart"/>
+      <w:r>
+        <w:rPr>
+          <w:color w:val="000000"/>
+          <w:sz w:val="27"/>
+          <w:szCs w:val="27"/>
+        </w:rPr>
+        <w:t>access</w:t>
+      </w:r>
+      <w:proofErr w:type="spellEnd"/>
+      <w:r>
+        <w:rPr>
+          <w:color w:val="000000"/>
+          <w:sz w:val="27"/>
+          <w:szCs w:val="27"/>
+        </w:rPr>
+        <w:t>":"</w:t>
+      </w:r>
+      <w:proofErr w:type="spellStart"/>
+      <w:r>
+        <w:rPr>
+          <w:color w:val="000000"/>
+          <w:sz w:val="27"/>
+          <w:szCs w:val="27"/>
+        </w:rPr>
+        <w:t>true</w:t>
+      </w:r>
+      <w:proofErr w:type="spellEnd"/>
+      <w:r>
+        <w:rPr>
+          <w:color w:val="000000"/>
+          <w:sz w:val="27"/>
+          <w:szCs w:val="27"/>
+        </w:rPr>
+        <w:t>","</w:t>
+      </w:r>
+      <w:proofErr w:type="spellStart"/>
+      <w:r>
+        <w:rPr>
+          <w:color w:val="000000"/>
+          <w:sz w:val="27"/>
+          <w:szCs w:val="27"/>
+        </w:rPr>
+        <w:t>successful</w:t>
+      </w:r>
+      <w:proofErr w:type="spellEnd"/>
+      <w:r>
+        <w:rPr>
+          <w:color w:val="000000"/>
+          <w:sz w:val="27"/>
+          <w:szCs w:val="27"/>
+        </w:rPr>
+        <w:t>":"</w:t>
+      </w:r>
+      <w:proofErr w:type="spellStart"/>
+      <w:r>
+        <w:rPr>
+          <w:color w:val="000000"/>
+          <w:sz w:val="27"/>
+          <w:szCs w:val="27"/>
+        </w:rPr>
+        <w:t>true</w:t>
+      </w:r>
+      <w:proofErr w:type="spellEnd"/>
+      <w:r>
+        <w:rPr>
+          <w:color w:val="000000"/>
+          <w:sz w:val="27"/>
+          <w:szCs w:val="27"/>
+        </w:rPr>
+        <w:t>"}</w:t>
+      </w:r>
+    </w:p>
+    <w:p>
+      <w:pPr>
+        <w:rPr>
+          <w:color w:val="000000"/>
+          <w:sz w:val="27"/>
+          <w:szCs w:val="27"/>
+        </w:rPr>
+      </w:pPr>
+      <w:r>
+        <w:rPr>
+          <w:rFonts w:ascii="Times New Roman" w:hAnsi="Times New Roman" w:cs="Times New Roman"/>
+          <w:b/>
+          <w:sz w:val="28"/>
+          <w:szCs w:val="28"/>
+        </w:rPr>
+        <w:t>DELETE</w:t>
+      </w:r>
+      <w:r>
+        <w:rPr>
+          <w:rFonts w:ascii="Times New Roman" w:hAnsi="Times New Roman" w:cs="Times New Roman"/>
+          <w:b/>
+          <w:sz w:val="28"/>
+          <w:szCs w:val="28"/>
+        </w:rPr>
+        <w:t xml:space="preserve"> </w:t>
+      </w:r>
+      <w:proofErr w:type="spellStart"/>
+      <w:r>
+        <w:rPr>
+          <w:rFonts w:ascii="Times New Roman" w:hAnsi="Times New Roman" w:cs="Times New Roman"/>
+          <w:b/>
+          <w:sz w:val="28"/>
+          <w:szCs w:val="28"/>
+        </w:rPr>
+        <w:t>Request</w:t>
+      </w:r>
+      <w:proofErr w:type="spellEnd"/>
+      <w:r>
+        <w:rPr>
+          <w:rFonts w:ascii="Times New Roman" w:hAnsi="Times New Roman" w:cs="Times New Roman"/>
+          <w:sz w:val="24"/>
+          <w:szCs w:val="24"/>
+        </w:rPr>
+        <w:t>:</w:t>
+      </w:r>
+      <w:r>
+        <w:rPr>
+          <w:rFonts w:ascii="Times New Roman" w:hAnsi="Times New Roman" w:cs="Times New Roman"/>
+          <w:sz w:val="24"/>
+          <w:szCs w:val="24"/>
+        </w:rPr>
+        <w:br/>
+        <w:t>-</w:t>
+      </w:r>
+      <w:r>
+        <w:t xml:space="preserve"> </w:t>
+      </w:r>
+      <w:proofErr w:type="spellStart"/>
+      <w:r>
+        <w:rPr>
+          <w:rFonts w:ascii="Times New Roman" w:hAnsi="Times New Roman" w:cs="Times New Roman"/>
+          <w:b/>
+          <w:sz w:val="24"/>
+          <w:szCs w:val="24"/>
+        </w:rPr>
+        <w:t>deleteMovie</w:t>
+      </w:r>
+      <w:proofErr w:type="spellEnd"/>
+      <w:r>
+        <w:rPr>
+          <w:rFonts w:ascii="Times New Roman" w:hAnsi="Times New Roman" w:cs="Times New Roman"/>
+          <w:sz w:val="24"/>
+          <w:szCs w:val="24"/>
+        </w:rPr>
+        <w:t>:</w:t>
+      </w:r>
+      <w:r>
+        <w:rPr>
+          <w:rFonts w:ascii="Times New Roman" w:hAnsi="Times New Roman" w:cs="Times New Roman"/>
+          <w:sz w:val="24"/>
+          <w:szCs w:val="24"/>
+        </w:rPr>
+        <w:br/>
+      </w:r>
+      <w:proofErr w:type="spellStart"/>
+      <w:r>
+        <w:rPr>
+          <w:rFonts w:ascii="Times New Roman" w:hAnsi="Times New Roman" w:cs="Times New Roman"/>
+          <w:b/>
+          <w:sz w:val="24"/>
+          <w:szCs w:val="24"/>
+        </w:rPr>
+        <w:t>Request</w:t>
+      </w:r>
+      <w:proofErr w:type="spellEnd"/>
+      <w:r>
+        <w:rPr>
+          <w:rFonts w:ascii="Times New Roman" w:hAnsi="Times New Roman" w:cs="Times New Roman"/>
+          <w:sz w:val="24"/>
+          <w:szCs w:val="24"/>
+        </w:rPr>
+        <w:t xml:space="preserve">: </w:t>
+      </w:r>
+      <w:r>
+        <w:rPr>
+          <w:rFonts w:ascii="Times New Roman" w:hAnsi="Times New Roman" w:cs="Times New Roman"/>
+          <w:sz w:val="24"/>
+          <w:szCs w:val="24"/>
+        </w:rPr>
+        <w:br/>
+      </w:r>
+      <w:r>
+        <w:rPr>
+          <w:rFonts w:ascii="Times New Roman" w:hAnsi="Times New Roman" w:cs="Times New Roman"/>
+          <w:b/>
+          <w:sz w:val="24"/>
+          <w:szCs w:val="24"/>
+        </w:rPr>
+        <w:t>1.:</w:t>
+      </w:r>
+      <w:r>
+        <w:rPr>
+          <w:rFonts w:ascii="Times New Roman" w:hAnsi="Times New Roman" w:cs="Times New Roman"/>
+          <w:sz w:val="24"/>
+          <w:szCs w:val="24"/>
+        </w:rPr>
+        <w:t xml:space="preserve"> </w:t>
+      </w:r>
+      <w:r>
+        <w:rPr>
+          <w:rFonts w:ascii="Times New Roman" w:hAnsi="Times New Roman" w:cs="Times New Roman"/>
+          <w:sz w:val="24"/>
+          <w:szCs w:val="24"/>
+        </w:rPr>
+        <w:t>{’’</w:t>
+      </w:r>
+      <w:r>
+        <w:rPr>
+          <w:rFonts w:ascii="Times New Roman" w:hAnsi="Times New Roman" w:cs="Times New Roman"/>
+          <w:sz w:val="24"/>
+          <w:szCs w:val="24"/>
+        </w:rPr>
+        <w:t>apikey</w:t>
+      </w:r>
+      <w:r>
+        <w:rPr>
+          <w:rFonts w:ascii="Times New Roman" w:hAnsi="Times New Roman" w:cs="Times New Roman"/>
+          <w:sz w:val="24"/>
+          <w:szCs w:val="24"/>
+        </w:rPr>
+        <w:t>’’:’’</w:t>
+      </w:r>
+      <w:r>
+        <w:rPr>
+          <w:rFonts w:ascii="Times New Roman" w:hAnsi="Times New Roman" w:cs="Times New Roman"/>
+          <w:sz w:val="24"/>
+          <w:szCs w:val="24"/>
+        </w:rPr>
+        <w:t>k2huJIqBoyNbC4tt</w:t>
+      </w:r>
+      <w:r>
+        <w:rPr>
+          <w:rFonts w:ascii="Times New Roman" w:hAnsi="Times New Roman" w:cs="Times New Roman"/>
+          <w:sz w:val="24"/>
+          <w:szCs w:val="24"/>
+        </w:rPr>
+        <w:t>’’, ’’</w:t>
+      </w:r>
+      <w:proofErr w:type="spellStart"/>
+      <w:r>
+        <w:rPr>
+          <w:rFonts w:ascii="Times New Roman" w:hAnsi="Times New Roman" w:cs="Times New Roman"/>
+          <w:sz w:val="24"/>
+          <w:szCs w:val="24"/>
+        </w:rPr>
+        <w:t>securitykey</w:t>
+      </w:r>
+      <w:proofErr w:type="spellEnd"/>
+      <w:r>
+        <w:rPr>
+          <w:rFonts w:ascii="Times New Roman" w:hAnsi="Times New Roman" w:cs="Times New Roman"/>
+          <w:sz w:val="24"/>
+          <w:szCs w:val="24"/>
+        </w:rPr>
+        <w:t>’’:’’</w:t>
+      </w:r>
+      <w:r>
+        <w:t xml:space="preserve"> </w:t>
+      </w:r>
+      <w:r>
+        <w:rPr>
+          <w:rFonts w:ascii="Times New Roman" w:hAnsi="Times New Roman" w:cs="Times New Roman"/>
+          <w:sz w:val="24"/>
+          <w:szCs w:val="24"/>
+        </w:rPr>
+        <w:t>ic5bIpGxMHTfMvNwBOY6y5xcvi5wMUHifUXeeJZzznn0D</w:t>
+      </w:r>
+      <w:r>
+        <w:rPr>
+          <w:rFonts w:ascii="Times New Roman" w:hAnsi="Times New Roman" w:cs="Times New Roman"/>
+          <w:sz w:val="24"/>
+          <w:szCs w:val="24"/>
+        </w:rPr>
+        <w:t>’’, ’’</w:t>
+      </w:r>
+      <w:proofErr w:type="spellStart"/>
+      <w:r>
+        <w:rPr>
+          <w:rFonts w:ascii="Times New Roman" w:hAnsi="Times New Roman" w:cs="Times New Roman"/>
+          <w:sz w:val="24"/>
+          <w:szCs w:val="24"/>
+        </w:rPr>
+        <w:t>request</w:t>
+      </w:r>
+      <w:proofErr w:type="spellEnd"/>
+      <w:r>
+        <w:rPr>
+          <w:rFonts w:ascii="Times New Roman" w:hAnsi="Times New Roman" w:cs="Times New Roman"/>
+          <w:sz w:val="24"/>
+          <w:szCs w:val="24"/>
+        </w:rPr>
+        <w:t>”:</w:t>
+      </w:r>
+      <w:r>
+        <w:rPr>
+          <w:rFonts w:ascii="Times New Roman" w:hAnsi="Times New Roman" w:cs="Times New Roman"/>
+          <w:sz w:val="24"/>
+          <w:szCs w:val="24"/>
+        </w:rPr>
+        <w:t xml:space="preserve"> 3</w:t>
+      </w:r>
+      <w:r>
+        <w:rPr>
+          <w:rFonts w:ascii="Times New Roman" w:hAnsi="Times New Roman" w:cs="Times New Roman"/>
+          <w:sz w:val="24"/>
+          <w:szCs w:val="24"/>
+        </w:rPr>
+        <w:t xml:space="preserve"> , ’’</w:t>
+      </w:r>
+      <w:proofErr w:type="spellStart"/>
+      <w:r>
+        <w:rPr>
+          <w:rFonts w:ascii="Times New Roman" w:hAnsi="Times New Roman" w:cs="Times New Roman"/>
+          <w:sz w:val="24"/>
+          <w:szCs w:val="24"/>
+        </w:rPr>
+        <w:t>want</w:t>
+      </w:r>
+      <w:proofErr w:type="spellEnd"/>
+      <w:r>
+        <w:rPr>
+          <w:rFonts w:ascii="Times New Roman" w:hAnsi="Times New Roman" w:cs="Times New Roman"/>
+          <w:sz w:val="24"/>
+          <w:szCs w:val="24"/>
+        </w:rPr>
+        <w:t>’’:’’</w:t>
+      </w:r>
+      <w:proofErr w:type="spellStart"/>
+      <w:r>
+        <w:rPr>
+          <w:rFonts w:ascii="Times New Roman" w:hAnsi="Times New Roman" w:cs="Times New Roman"/>
+          <w:sz w:val="24"/>
+          <w:szCs w:val="24"/>
+        </w:rPr>
+        <w:t>movie</w:t>
+      </w:r>
+      <w:proofErr w:type="spellEnd"/>
+      <w:r>
+        <w:rPr>
+          <w:rFonts w:ascii="Times New Roman" w:hAnsi="Times New Roman" w:cs="Times New Roman"/>
+          <w:sz w:val="24"/>
+          <w:szCs w:val="24"/>
+        </w:rPr>
+        <w:t>’’, ’’</w:t>
+      </w:r>
+      <w:r>
+        <w:rPr>
+          <w:rFonts w:ascii="Times New Roman" w:hAnsi="Times New Roman" w:cs="Times New Roman"/>
+          <w:sz w:val="24"/>
+          <w:szCs w:val="24"/>
+        </w:rPr>
+        <w:t>filmid</w:t>
+      </w:r>
+      <w:r>
+        <w:rPr>
+          <w:rFonts w:ascii="Times New Roman" w:hAnsi="Times New Roman" w:cs="Times New Roman"/>
+          <w:sz w:val="24"/>
+          <w:szCs w:val="24"/>
+        </w:rPr>
+        <w:t>’’: 23}</w:t>
+      </w:r>
+      <w:r>
+        <w:rPr>
+          <w:rFonts w:ascii="Times New Roman" w:hAnsi="Times New Roman" w:cs="Times New Roman"/>
+          <w:sz w:val="24"/>
+          <w:szCs w:val="24"/>
+        </w:rPr>
+        <w:br/>
+      </w:r>
+      <w:r>
+        <w:rPr>
+          <w:rFonts w:ascii="Times New Roman" w:hAnsi="Times New Roman" w:cs="Times New Roman"/>
+          <w:b/>
+          <w:sz w:val="24"/>
+          <w:szCs w:val="24"/>
+        </w:rPr>
+        <w:t>2.:</w:t>
+      </w:r>
+      <w:r>
+        <w:rPr>
+          <w:rFonts w:ascii="Times New Roman" w:hAnsi="Times New Roman" w:cs="Times New Roman"/>
+          <w:sz w:val="24"/>
+          <w:szCs w:val="24"/>
+        </w:rPr>
+        <w:t xml:space="preserve"> </w:t>
+      </w:r>
+      <w:r>
+        <w:rPr>
+          <w:rFonts w:ascii="Times New Roman" w:hAnsi="Times New Roman" w:cs="Times New Roman"/>
+          <w:sz w:val="24"/>
+          <w:szCs w:val="24"/>
+        </w:rPr>
+        <w:t>{’’</w:t>
+      </w:r>
+      <w:r>
+        <w:rPr>
+          <w:rFonts w:ascii="Times New Roman" w:hAnsi="Times New Roman" w:cs="Times New Roman"/>
+          <w:sz w:val="24"/>
+          <w:szCs w:val="24"/>
+        </w:rPr>
+        <w:t>apikey</w:t>
+      </w:r>
+      <w:r>
+        <w:rPr>
+          <w:rFonts w:ascii="Times New Roman" w:hAnsi="Times New Roman" w:cs="Times New Roman"/>
+          <w:sz w:val="24"/>
+          <w:szCs w:val="24"/>
+        </w:rPr>
+        <w:t>’’:’’</w:t>
+      </w:r>
+      <w:r>
+        <w:rPr>
+          <w:rFonts w:ascii="Times New Roman" w:hAnsi="Times New Roman" w:cs="Times New Roman"/>
+          <w:sz w:val="24"/>
+          <w:szCs w:val="24"/>
+        </w:rPr>
+        <w:t>k2huJIqBoyNbC4tt</w:t>
+      </w:r>
+      <w:r>
+        <w:rPr>
+          <w:rFonts w:ascii="Times New Roman" w:hAnsi="Times New Roman" w:cs="Times New Roman"/>
+          <w:sz w:val="24"/>
+          <w:szCs w:val="24"/>
+        </w:rPr>
+        <w:t>’’, ’’</w:t>
+      </w:r>
+      <w:proofErr w:type="spellStart"/>
+      <w:r>
+        <w:rPr>
+          <w:rFonts w:ascii="Times New Roman" w:hAnsi="Times New Roman" w:cs="Times New Roman"/>
+          <w:sz w:val="24"/>
+          <w:szCs w:val="24"/>
+        </w:rPr>
+        <w:t>securitykey</w:t>
+      </w:r>
+      <w:proofErr w:type="spellEnd"/>
+      <w:r>
+        <w:rPr>
+          <w:rFonts w:ascii="Times New Roman" w:hAnsi="Times New Roman" w:cs="Times New Roman"/>
+          <w:sz w:val="24"/>
+          <w:szCs w:val="24"/>
+        </w:rPr>
+        <w:t>’’:’’</w:t>
+      </w:r>
+      <w:r>
+        <w:t xml:space="preserve"> </w:t>
+      </w:r>
+      <w:r>
+        <w:rPr>
+          <w:rFonts w:ascii="Times New Roman" w:hAnsi="Times New Roman" w:cs="Times New Roman"/>
+          <w:sz w:val="24"/>
+          <w:szCs w:val="24"/>
+        </w:rPr>
+        <w:t>ic5bIpGxMHTfMvNwBOY6y5xcvi5wMUHifUXeeJZzznn0D</w:t>
+      </w:r>
+      <w:r>
+        <w:rPr>
+          <w:rFonts w:ascii="Times New Roman" w:hAnsi="Times New Roman" w:cs="Times New Roman"/>
+          <w:sz w:val="24"/>
+          <w:szCs w:val="24"/>
+        </w:rPr>
+        <w:t>’’, ’’</w:t>
+      </w:r>
+      <w:proofErr w:type="spellStart"/>
+      <w:r>
+        <w:rPr>
+          <w:rFonts w:ascii="Times New Roman" w:hAnsi="Times New Roman" w:cs="Times New Roman"/>
+          <w:sz w:val="24"/>
+          <w:szCs w:val="24"/>
+        </w:rPr>
+        <w:t>request</w:t>
+      </w:r>
+      <w:proofErr w:type="spellEnd"/>
+      <w:r>
+        <w:rPr>
+          <w:rFonts w:ascii="Times New Roman" w:hAnsi="Times New Roman" w:cs="Times New Roman"/>
+          <w:sz w:val="24"/>
+          <w:szCs w:val="24"/>
+        </w:rPr>
+        <w:t>”: 3 , ’’</w:t>
+      </w:r>
+      <w:proofErr w:type="spellStart"/>
+      <w:r>
+        <w:rPr>
+          <w:rFonts w:ascii="Times New Roman" w:hAnsi="Times New Roman" w:cs="Times New Roman"/>
+          <w:sz w:val="24"/>
+          <w:szCs w:val="24"/>
+        </w:rPr>
+        <w:t>want</w:t>
+      </w:r>
+      <w:proofErr w:type="spellEnd"/>
+      <w:r>
+        <w:rPr>
+          <w:rFonts w:ascii="Times New Roman" w:hAnsi="Times New Roman" w:cs="Times New Roman"/>
+          <w:sz w:val="24"/>
+          <w:szCs w:val="24"/>
+        </w:rPr>
+        <w:t>’’:’’</w:t>
+      </w:r>
+      <w:proofErr w:type="spellStart"/>
+      <w:r>
+        <w:rPr>
+          <w:rFonts w:ascii="Times New Roman" w:hAnsi="Times New Roman" w:cs="Times New Roman"/>
+          <w:sz w:val="24"/>
+          <w:szCs w:val="24"/>
+        </w:rPr>
+        <w:t>movie</w:t>
+      </w:r>
+      <w:proofErr w:type="spellEnd"/>
+      <w:r>
+        <w:rPr>
+          <w:rFonts w:ascii="Times New Roman" w:hAnsi="Times New Roman" w:cs="Times New Roman"/>
+          <w:sz w:val="24"/>
+          <w:szCs w:val="24"/>
+        </w:rPr>
+        <w:t>’’, ’’</w:t>
+      </w:r>
+      <w:proofErr w:type="spellStart"/>
+      <w:r>
+        <w:rPr>
+          <w:rFonts w:ascii="Times New Roman" w:hAnsi="Times New Roman" w:cs="Times New Roman"/>
+          <w:sz w:val="24"/>
+          <w:szCs w:val="24"/>
+        </w:rPr>
+        <w:t>film</w:t>
+      </w:r>
+      <w:r>
+        <w:rPr>
+          <w:rFonts w:ascii="Times New Roman" w:hAnsi="Times New Roman" w:cs="Times New Roman"/>
+          <w:sz w:val="24"/>
+          <w:szCs w:val="24"/>
+        </w:rPr>
+        <w:t>name</w:t>
+      </w:r>
+      <w:proofErr w:type="spellEnd"/>
+      <w:r>
+        <w:rPr>
+          <w:rFonts w:ascii="Times New Roman" w:hAnsi="Times New Roman" w:cs="Times New Roman"/>
+          <w:sz w:val="24"/>
+          <w:szCs w:val="24"/>
+        </w:rPr>
+        <w:t>’’:</w:t>
+      </w:r>
+      <w:r>
+        <w:rPr>
+          <w:rFonts w:ascii="Times New Roman" w:hAnsi="Times New Roman" w:cs="Times New Roman"/>
+          <w:sz w:val="24"/>
+          <w:szCs w:val="24"/>
+        </w:rPr>
+        <w:t>’’Avatar’’</w:t>
+      </w:r>
+      <w:r>
+        <w:rPr>
+          <w:rFonts w:ascii="Times New Roman" w:hAnsi="Times New Roman" w:cs="Times New Roman"/>
+          <w:sz w:val="24"/>
+          <w:szCs w:val="24"/>
+        </w:rPr>
+        <w:t>}</w:t>
+      </w:r>
+      <w:r>
+        <w:rPr>
+          <w:rFonts w:ascii="Times New Roman" w:hAnsi="Times New Roman" w:cs="Times New Roman"/>
+          <w:sz w:val="24"/>
+          <w:szCs w:val="24"/>
+        </w:rPr>
+        <w:br/>
+      </w:r>
+      <w:proofErr w:type="spellStart"/>
+      <w:r>
+        <w:rPr>
+          <w:rFonts w:ascii="Times New Roman" w:hAnsi="Times New Roman" w:cs="Times New Roman"/>
+          <w:b/>
+          <w:sz w:val="24"/>
+          <w:szCs w:val="24"/>
+        </w:rPr>
+        <w:t>Response</w:t>
+      </w:r>
+      <w:proofErr w:type="spellEnd"/>
+      <w:r>
+        <w:rPr>
+          <w:rFonts w:ascii="Times New Roman" w:hAnsi="Times New Roman" w:cs="Times New Roman"/>
+          <w:sz w:val="24"/>
+          <w:szCs w:val="24"/>
+        </w:rPr>
+        <w:t xml:space="preserve">: </w:t>
+      </w:r>
+      <w:r>
+        <w:rPr>
+          <w:color w:val="000000"/>
+          <w:sz w:val="27"/>
+          <w:szCs w:val="27"/>
+        </w:rPr>
+        <w:t>{"</w:t>
+      </w:r>
+      <w:proofErr w:type="spellStart"/>
+      <w:r>
+        <w:rPr>
+          <w:color w:val="000000"/>
+          <w:sz w:val="27"/>
+          <w:szCs w:val="27"/>
+        </w:rPr>
+        <w:t>access</w:t>
+      </w:r>
+      <w:proofErr w:type="spellEnd"/>
+      <w:r>
+        <w:rPr>
+          <w:color w:val="000000"/>
+          <w:sz w:val="27"/>
+          <w:szCs w:val="27"/>
+        </w:rPr>
+        <w:t>":"</w:t>
+      </w:r>
+      <w:proofErr w:type="spellStart"/>
+      <w:r>
+        <w:rPr>
+          <w:color w:val="000000"/>
+          <w:sz w:val="27"/>
+          <w:szCs w:val="27"/>
+        </w:rPr>
+        <w:t>true</w:t>
+      </w:r>
+      <w:proofErr w:type="spellEnd"/>
+      <w:r>
+        <w:rPr>
+          <w:color w:val="000000"/>
+          <w:sz w:val="27"/>
+          <w:szCs w:val="27"/>
+        </w:rPr>
+        <w:t>","</w:t>
+      </w:r>
+      <w:proofErr w:type="spellStart"/>
+      <w:r>
+        <w:rPr>
+          <w:color w:val="000000"/>
+          <w:sz w:val="27"/>
+          <w:szCs w:val="27"/>
+        </w:rPr>
+        <w:t>successful</w:t>
+      </w:r>
+      <w:proofErr w:type="spellEnd"/>
+      <w:r>
+        <w:rPr>
+          <w:color w:val="000000"/>
+          <w:sz w:val="27"/>
+          <w:szCs w:val="27"/>
+        </w:rPr>
+        <w:t>":"</w:t>
+      </w:r>
+      <w:proofErr w:type="spellStart"/>
+      <w:r>
+        <w:rPr>
+          <w:color w:val="000000"/>
+          <w:sz w:val="27"/>
+          <w:szCs w:val="27"/>
+        </w:rPr>
+        <w:t>true</w:t>
+      </w:r>
+      <w:proofErr w:type="spellEnd"/>
+      <w:r>
+        <w:rPr>
+          <w:color w:val="000000"/>
+          <w:sz w:val="27"/>
+          <w:szCs w:val="27"/>
+        </w:rPr>
+        <w:t>"}</w:t>
+      </w:r>
+    </w:p>
+    <w:p>
+      <w:pPr>
+        <w:rPr>
+          <w:rFonts w:ascii="Times New Roman" w:hAnsi="Times New Roman" w:cs="Times New Roman"/>
+          <w:sz w:val="24"/>
+          <w:szCs w:val="24"/>
+        </w:rPr>
+      </w:pPr>
+      <w:r>
+        <w:rPr>
+          <w:rFonts w:ascii="Times New Roman" w:hAnsi="Times New Roman" w:cs="Times New Roman"/>
+          <w:sz w:val="24"/>
+          <w:szCs w:val="24"/>
+        </w:rPr>
+        <w:t>-</w:t>
+      </w:r>
+      <w:r>
+        <w:t xml:space="preserve"> </w:t>
+      </w:r>
+      <w:proofErr w:type="spellStart"/>
+      <w:r>
+        <w:rPr>
+          <w:rFonts w:ascii="Times New Roman" w:hAnsi="Times New Roman" w:cs="Times New Roman"/>
+          <w:b/>
+          <w:sz w:val="24"/>
+          <w:szCs w:val="24"/>
+        </w:rPr>
+        <w:t>deletePresentations</w:t>
+      </w:r>
+      <w:proofErr w:type="spellEnd"/>
+      <w:r>
+        <w:rPr>
+          <w:rFonts w:ascii="Times New Roman" w:hAnsi="Times New Roman" w:cs="Times New Roman"/>
+          <w:sz w:val="24"/>
+          <w:szCs w:val="24"/>
+        </w:rPr>
+        <w:t>:</w:t>
+      </w:r>
+      <w:r>
+        <w:rPr>
+          <w:rFonts w:ascii="Times New Roman" w:hAnsi="Times New Roman" w:cs="Times New Roman"/>
+          <w:sz w:val="24"/>
+          <w:szCs w:val="24"/>
+        </w:rPr>
+        <w:br/>
+      </w:r>
+      <w:proofErr w:type="spellStart"/>
+      <w:r>
+        <w:rPr>
+          <w:rFonts w:ascii="Times New Roman" w:hAnsi="Times New Roman" w:cs="Times New Roman"/>
+          <w:b/>
+          <w:sz w:val="24"/>
+          <w:szCs w:val="24"/>
+        </w:rPr>
+        <w:t>Request</w:t>
+      </w:r>
+      <w:proofErr w:type="spellEnd"/>
+      <w:r>
+        <w:rPr>
+          <w:rFonts w:ascii="Times New Roman" w:hAnsi="Times New Roman" w:cs="Times New Roman"/>
+          <w:sz w:val="24"/>
+          <w:szCs w:val="24"/>
+        </w:rPr>
+        <w:t>: {’’</w:t>
+      </w:r>
+      <w:r>
+        <w:rPr>
+          <w:rFonts w:ascii="Times New Roman" w:hAnsi="Times New Roman" w:cs="Times New Roman"/>
+          <w:sz w:val="24"/>
+          <w:szCs w:val="24"/>
+        </w:rPr>
+        <w:t>apikey</w:t>
+      </w:r>
+      <w:r>
+        <w:rPr>
+          <w:rFonts w:ascii="Times New Roman" w:hAnsi="Times New Roman" w:cs="Times New Roman"/>
+          <w:sz w:val="24"/>
+          <w:szCs w:val="24"/>
+        </w:rPr>
+        <w:t>’’:’’</w:t>
+      </w:r>
+      <w:r>
+        <w:rPr>
+          <w:rFonts w:ascii="Times New Roman" w:hAnsi="Times New Roman" w:cs="Times New Roman"/>
+          <w:sz w:val="24"/>
+          <w:szCs w:val="24"/>
+        </w:rPr>
+        <w:t>k2huJIqBoyNbC4tt</w:t>
+      </w:r>
+      <w:r>
+        <w:rPr>
+          <w:rFonts w:ascii="Times New Roman" w:hAnsi="Times New Roman" w:cs="Times New Roman"/>
+          <w:sz w:val="24"/>
+          <w:szCs w:val="24"/>
+        </w:rPr>
+        <w:t>’’, ’’</w:t>
+      </w:r>
+      <w:proofErr w:type="spellStart"/>
+      <w:r>
+        <w:rPr>
+          <w:rFonts w:ascii="Times New Roman" w:hAnsi="Times New Roman" w:cs="Times New Roman"/>
+          <w:sz w:val="24"/>
+          <w:szCs w:val="24"/>
+        </w:rPr>
+        <w:t>securitykey</w:t>
+      </w:r>
+      <w:proofErr w:type="spellEnd"/>
+      <w:r>
+        <w:rPr>
+          <w:rFonts w:ascii="Times New Roman" w:hAnsi="Times New Roman" w:cs="Times New Roman"/>
+          <w:sz w:val="24"/>
+          <w:szCs w:val="24"/>
+        </w:rPr>
+        <w:t>’’:’’</w:t>
+      </w:r>
+      <w:r>
+        <w:t xml:space="preserve"> </w:t>
+      </w:r>
+      <w:r>
+        <w:rPr>
+          <w:rFonts w:ascii="Times New Roman" w:hAnsi="Times New Roman" w:cs="Times New Roman"/>
+          <w:sz w:val="24"/>
+          <w:szCs w:val="24"/>
+        </w:rPr>
+        <w:t>ic5bIpGxMHTfMvNwBOY6y5xcvi5wMUHifUXeeJZzznn0D</w:t>
+      </w:r>
+      <w:r>
+        <w:rPr>
+          <w:rFonts w:ascii="Times New Roman" w:hAnsi="Times New Roman" w:cs="Times New Roman"/>
+          <w:sz w:val="24"/>
+          <w:szCs w:val="24"/>
+        </w:rPr>
+        <w:t>’’, ’’</w:t>
+      </w:r>
+      <w:proofErr w:type="spellStart"/>
+      <w:r>
+        <w:rPr>
+          <w:rFonts w:ascii="Times New Roman" w:hAnsi="Times New Roman" w:cs="Times New Roman"/>
+          <w:sz w:val="24"/>
+          <w:szCs w:val="24"/>
+        </w:rPr>
+        <w:t>request</w:t>
+      </w:r>
+      <w:proofErr w:type="spellEnd"/>
+      <w:r>
+        <w:rPr>
+          <w:rFonts w:ascii="Times New Roman" w:hAnsi="Times New Roman" w:cs="Times New Roman"/>
+          <w:sz w:val="24"/>
+          <w:szCs w:val="24"/>
+        </w:rPr>
+        <w:t>”: 3 , ’’</w:t>
+      </w:r>
+      <w:proofErr w:type="spellStart"/>
+      <w:r>
+        <w:rPr>
+          <w:rFonts w:ascii="Times New Roman" w:hAnsi="Times New Roman" w:cs="Times New Roman"/>
+          <w:sz w:val="24"/>
+          <w:szCs w:val="24"/>
+        </w:rPr>
+        <w:t>want</w:t>
+      </w:r>
+      <w:proofErr w:type="spellEnd"/>
+      <w:r>
+        <w:rPr>
+          <w:rFonts w:ascii="Times New Roman" w:hAnsi="Times New Roman" w:cs="Times New Roman"/>
+          <w:sz w:val="24"/>
+          <w:szCs w:val="24"/>
+        </w:rPr>
+        <w:t>’’:’’</w:t>
+      </w:r>
+      <w:proofErr w:type="spellStart"/>
+      <w:r>
+        <w:rPr>
+          <w:rFonts w:ascii="Times New Roman" w:hAnsi="Times New Roman" w:cs="Times New Roman"/>
+          <w:sz w:val="24"/>
+          <w:szCs w:val="24"/>
+        </w:rPr>
+        <w:t>pre</w:t>
+      </w:r>
+      <w:proofErr w:type="spellEnd"/>
+      <w:r>
+        <w:rPr>
+          <w:rFonts w:ascii="Times New Roman" w:hAnsi="Times New Roman" w:cs="Times New Roman"/>
+          <w:sz w:val="24"/>
+          <w:szCs w:val="24"/>
+        </w:rPr>
+        <w:t>’’, ’’</w:t>
+      </w:r>
+      <w:r>
+        <w:t xml:space="preserve"> </w:t>
+      </w:r>
+      <w:proofErr w:type="spellStart"/>
+      <w:r>
+        <w:rPr>
+          <w:rFonts w:ascii="Times New Roman" w:hAnsi="Times New Roman" w:cs="Times New Roman"/>
+          <w:sz w:val="24"/>
+          <w:szCs w:val="24"/>
+        </w:rPr>
+        <w:t>eloadasid</w:t>
+      </w:r>
+      <w:proofErr w:type="spellEnd"/>
+      <w:r>
+        <w:rPr>
+          <w:rFonts w:ascii="Times New Roman" w:hAnsi="Times New Roman" w:cs="Times New Roman"/>
+          <w:sz w:val="24"/>
+          <w:szCs w:val="24"/>
+        </w:rPr>
+        <w:t>’’:</w:t>
+      </w:r>
+      <w:r>
+        <w:rPr>
+          <w:rFonts w:ascii="Times New Roman" w:hAnsi="Times New Roman" w:cs="Times New Roman"/>
+          <w:sz w:val="24"/>
+          <w:szCs w:val="24"/>
+        </w:rPr>
+        <w:t xml:space="preserve"> </w:t>
+      </w:r>
+      <w:bookmarkStart w:id="0" w:name="_GoBack"/>
+      <w:bookmarkEnd w:id="0"/>
+      <w:r>
+        <w:rPr>
+          <w:rFonts w:ascii="Times New Roman" w:hAnsi="Times New Roman" w:cs="Times New Roman"/>
+          <w:sz w:val="24"/>
+          <w:szCs w:val="24"/>
+        </w:rPr>
+        <w:t>12</w:t>
+      </w:r>
+      <w:r>
+        <w:rPr>
+          <w:rFonts w:ascii="Times New Roman" w:hAnsi="Times New Roman" w:cs="Times New Roman"/>
+          <w:sz w:val="24"/>
+          <w:szCs w:val="24"/>
+        </w:rPr>
+        <w:t>}</w:t>
       </w:r>
       <w:r>
         <w:rPr>

</xml_diff>

<commit_message>
Bug fix & Description update
</commit_message>
<xml_diff>
--- a/Description and files/Communicate with API.docx
+++ b/Description and files/Communicate with API.docx
@@ -6220,9 +6220,9 @@
     <w:p>
       <w:pPr>
         <w:rPr>
-          <w:rFonts w:ascii="Times New Roman" w:hAnsi="Times New Roman" w:cs="Times New Roman"/>
-          <w:sz w:val="24"/>
-          <w:szCs w:val="24"/>
+          <w:color w:val="000000"/>
+          <w:sz w:val="27"/>
+          <w:szCs w:val="27"/>
         </w:rPr>
       </w:pPr>
       <w:r>
@@ -6312,6 +6312,61 @@
           <w:sz w:val="24"/>
           <w:szCs w:val="24"/>
         </w:rPr>
+        <w:t>’’</w:t>
+      </w:r>
+      <w:proofErr w:type="gramStart"/>
+      <w:r>
+        <w:rPr>
+          <w:rFonts w:ascii="Times New Roman" w:hAnsi="Times New Roman" w:cs="Times New Roman"/>
+          <w:sz w:val="24"/>
+          <w:szCs w:val="24"/>
+        </w:rPr>
+        <w:t>, ’</w:t>
+      </w:r>
+      <w:proofErr w:type="gramEnd"/>
+      <w:r>
+        <w:rPr>
+          <w:rFonts w:ascii="Times New Roman" w:hAnsi="Times New Roman" w:cs="Times New Roman"/>
+          <w:sz w:val="24"/>
+          <w:szCs w:val="24"/>
+        </w:rPr>
+        <w:t>’</w:t>
+      </w:r>
+      <w:proofErr w:type="spellStart"/>
+      <w:r>
+        <w:rPr>
+          <w:rFonts w:ascii="Times New Roman" w:hAnsi="Times New Roman" w:cs="Times New Roman"/>
+          <w:sz w:val="24"/>
+          <w:szCs w:val="24"/>
+        </w:rPr>
+        <w:t>securitykey</w:t>
+      </w:r>
+      <w:proofErr w:type="spellEnd"/>
+      <w:r>
+        <w:rPr>
+          <w:rFonts w:ascii="Times New Roman" w:hAnsi="Times New Roman" w:cs="Times New Roman"/>
+          <w:sz w:val="24"/>
+          <w:szCs w:val="24"/>
+        </w:rPr>
+        <w:t>’’:’’</w:t>
+      </w:r>
+      <w:r>
+        <w:t xml:space="preserve"> </w:t>
+      </w:r>
+      <w:r>
+        <w:rPr>
+          <w:rFonts w:ascii="Times New Roman" w:hAnsi="Times New Roman" w:cs="Times New Roman"/>
+          <w:sz w:val="24"/>
+          <w:szCs w:val="24"/>
+        </w:rPr>
+        <w:t>ic5bIpGxMHTfMvNwBOY6y5xcvi5wMUHifUXeeJZzznn0D</w:t>
+      </w:r>
+      <w:r>
+        <w:rPr>
+          <w:rFonts w:ascii="Times New Roman" w:hAnsi="Times New Roman" w:cs="Times New Roman"/>
+          <w:sz w:val="24"/>
+          <w:szCs w:val="24"/>
+        </w:rPr>
         <w:t>’’, ’’</w:t>
       </w:r>
       <w:proofErr w:type="spellStart"/>
@@ -6321,7 +6376,25 @@
           <w:sz w:val="24"/>
           <w:szCs w:val="24"/>
         </w:rPr>
-        <w:t>securitykey</w:t>
+        <w:t>request</w:t>
+      </w:r>
+      <w:proofErr w:type="spellEnd"/>
+      <w:r>
+        <w:rPr>
+          <w:rFonts w:ascii="Times New Roman" w:hAnsi="Times New Roman" w:cs="Times New Roman"/>
+          <w:sz w:val="24"/>
+          <w:szCs w:val="24"/>
+        </w:rPr>
+        <w:t>”: 3 , ’’</w:t>
+      </w:r>
+      <w:proofErr w:type="spellStart"/>
+      <w:r>
+        <w:rPr>
+          <w:rFonts w:ascii="Times New Roman" w:hAnsi="Times New Roman" w:cs="Times New Roman"/>
+          <w:sz w:val="24"/>
+          <w:szCs w:val="24"/>
+        </w:rPr>
+        <w:t>want</w:t>
       </w:r>
       <w:proofErr w:type="spellEnd"/>
       <w:r>
@@ -6332,107 +6405,213 @@
         </w:rPr>
         <w:t>’’:’’</w:t>
       </w:r>
+      <w:proofErr w:type="spellStart"/>
+      <w:r>
+        <w:rPr>
+          <w:rFonts w:ascii="Times New Roman" w:hAnsi="Times New Roman" w:cs="Times New Roman"/>
+          <w:sz w:val="24"/>
+          <w:szCs w:val="24"/>
+        </w:rPr>
+        <w:t>pre</w:t>
+      </w:r>
+      <w:proofErr w:type="spellEnd"/>
+      <w:r>
+        <w:rPr>
+          <w:rFonts w:ascii="Times New Roman" w:hAnsi="Times New Roman" w:cs="Times New Roman"/>
+          <w:sz w:val="24"/>
+          <w:szCs w:val="24"/>
+        </w:rPr>
+        <w:t>’’, ’’</w:t>
+      </w:r>
       <w:r>
         <w:t xml:space="preserve"> </w:t>
       </w:r>
-      <w:r>
-        <w:rPr>
-          <w:rFonts w:ascii="Times New Roman" w:hAnsi="Times New Roman" w:cs="Times New Roman"/>
-          <w:sz w:val="24"/>
-          <w:szCs w:val="24"/>
-        </w:rPr>
-        <w:t>ic5bIpGxMHTfMvNwBOY6y5xcvi5wMUHifUXeeJZzznn0D</w:t>
-      </w:r>
-      <w:r>
-        <w:rPr>
-          <w:rFonts w:ascii="Times New Roman" w:hAnsi="Times New Roman" w:cs="Times New Roman"/>
-          <w:sz w:val="24"/>
-          <w:szCs w:val="24"/>
-        </w:rPr>
-        <w:t>’’, ’’</w:t>
-      </w:r>
-      <w:proofErr w:type="spellStart"/>
-      <w:r>
-        <w:rPr>
-          <w:rFonts w:ascii="Times New Roman" w:hAnsi="Times New Roman" w:cs="Times New Roman"/>
-          <w:sz w:val="24"/>
-          <w:szCs w:val="24"/>
-        </w:rPr>
-        <w:t>request</w:t>
-      </w:r>
-      <w:proofErr w:type="spellEnd"/>
-      <w:r>
-        <w:rPr>
-          <w:rFonts w:ascii="Times New Roman" w:hAnsi="Times New Roman" w:cs="Times New Roman"/>
-          <w:sz w:val="24"/>
-          <w:szCs w:val="24"/>
-        </w:rPr>
-        <w:t>”: 3 , ’’</w:t>
-      </w:r>
-      <w:proofErr w:type="spellStart"/>
-      <w:r>
-        <w:rPr>
-          <w:rFonts w:ascii="Times New Roman" w:hAnsi="Times New Roman" w:cs="Times New Roman"/>
-          <w:sz w:val="24"/>
-          <w:szCs w:val="24"/>
-        </w:rPr>
-        <w:t>want</w:t>
-      </w:r>
-      <w:proofErr w:type="spellEnd"/>
-      <w:r>
-        <w:rPr>
-          <w:rFonts w:ascii="Times New Roman" w:hAnsi="Times New Roman" w:cs="Times New Roman"/>
-          <w:sz w:val="24"/>
-          <w:szCs w:val="24"/>
-        </w:rPr>
-        <w:t>’’:’’</w:t>
-      </w:r>
-      <w:proofErr w:type="spellStart"/>
-      <w:r>
-        <w:rPr>
-          <w:rFonts w:ascii="Times New Roman" w:hAnsi="Times New Roman" w:cs="Times New Roman"/>
-          <w:sz w:val="24"/>
-          <w:szCs w:val="24"/>
-        </w:rPr>
-        <w:t>pre</w:t>
-      </w:r>
-      <w:proofErr w:type="spellEnd"/>
-      <w:r>
-        <w:rPr>
-          <w:rFonts w:ascii="Times New Roman" w:hAnsi="Times New Roman" w:cs="Times New Roman"/>
-          <w:sz w:val="24"/>
-          <w:szCs w:val="24"/>
-        </w:rPr>
-        <w:t>’’, ’’</w:t>
-      </w:r>
-      <w:r>
+      <w:proofErr w:type="spellStart"/>
+      <w:r>
+        <w:rPr>
+          <w:rFonts w:ascii="Times New Roman" w:hAnsi="Times New Roman" w:cs="Times New Roman"/>
+          <w:sz w:val="24"/>
+          <w:szCs w:val="24"/>
+        </w:rPr>
+        <w:t>eloadasid</w:t>
+      </w:r>
+      <w:proofErr w:type="spellEnd"/>
+      <w:r>
+        <w:rPr>
+          <w:rFonts w:ascii="Times New Roman" w:hAnsi="Times New Roman" w:cs="Times New Roman"/>
+          <w:sz w:val="24"/>
+          <w:szCs w:val="24"/>
+        </w:rPr>
+        <w:t>’’:</w:t>
+      </w:r>
+      <w:r>
+        <w:rPr>
+          <w:rFonts w:ascii="Times New Roman" w:hAnsi="Times New Roman" w:cs="Times New Roman"/>
+          <w:sz w:val="24"/>
+          <w:szCs w:val="24"/>
+        </w:rPr>
+        <w:t xml:space="preserve"> 12</w:t>
+      </w:r>
+      <w:r>
+        <w:rPr>
+          <w:rFonts w:ascii="Times New Roman" w:hAnsi="Times New Roman" w:cs="Times New Roman"/>
+          <w:sz w:val="24"/>
+          <w:szCs w:val="24"/>
+        </w:rPr>
+        <w:t>}</w:t>
+      </w:r>
+      <w:r>
+        <w:rPr>
+          <w:rFonts w:ascii="Times New Roman" w:hAnsi="Times New Roman" w:cs="Times New Roman"/>
+          <w:sz w:val="24"/>
+          <w:szCs w:val="24"/>
+        </w:rPr>
+        <w:br/>
+      </w:r>
+      <w:proofErr w:type="spellStart"/>
+      <w:r>
+        <w:rPr>
+          <w:rFonts w:ascii="Times New Roman" w:hAnsi="Times New Roman" w:cs="Times New Roman"/>
+          <w:b/>
+          <w:sz w:val="24"/>
+          <w:szCs w:val="24"/>
+        </w:rPr>
+        <w:t>Response</w:t>
+      </w:r>
+      <w:proofErr w:type="spellEnd"/>
+      <w:r>
+        <w:rPr>
+          <w:rFonts w:ascii="Times New Roman" w:hAnsi="Times New Roman" w:cs="Times New Roman"/>
+          <w:sz w:val="24"/>
+          <w:szCs w:val="24"/>
+        </w:rPr>
+        <w:t xml:space="preserve">: </w:t>
+      </w:r>
+      <w:r>
+        <w:rPr>
+          <w:color w:val="000000"/>
+          <w:sz w:val="27"/>
+          <w:szCs w:val="27"/>
+        </w:rPr>
+        <w:t>{"</w:t>
+      </w:r>
+      <w:proofErr w:type="spellStart"/>
+      <w:r>
+        <w:rPr>
+          <w:color w:val="000000"/>
+          <w:sz w:val="27"/>
+          <w:szCs w:val="27"/>
+        </w:rPr>
+        <w:t>access</w:t>
+      </w:r>
+      <w:proofErr w:type="spellEnd"/>
+      <w:r>
+        <w:rPr>
+          <w:color w:val="000000"/>
+          <w:sz w:val="27"/>
+          <w:szCs w:val="27"/>
+        </w:rPr>
+        <w:t>":"</w:t>
+      </w:r>
+      <w:proofErr w:type="spellStart"/>
+      <w:r>
+        <w:rPr>
+          <w:color w:val="000000"/>
+          <w:sz w:val="27"/>
+          <w:szCs w:val="27"/>
+        </w:rPr>
+        <w:t>true</w:t>
+      </w:r>
+      <w:proofErr w:type="spellEnd"/>
+      <w:r>
+        <w:rPr>
+          <w:color w:val="000000"/>
+          <w:sz w:val="27"/>
+          <w:szCs w:val="27"/>
+        </w:rPr>
+        <w:t>","</w:t>
+      </w:r>
+      <w:proofErr w:type="spellStart"/>
+      <w:r>
+        <w:rPr>
+          <w:color w:val="000000"/>
+          <w:sz w:val="27"/>
+          <w:szCs w:val="27"/>
+        </w:rPr>
+        <w:t>successful</w:t>
+      </w:r>
+      <w:proofErr w:type="spellEnd"/>
+      <w:r>
+        <w:rPr>
+          <w:color w:val="000000"/>
+          <w:sz w:val="27"/>
+          <w:szCs w:val="27"/>
+        </w:rPr>
+        <w:t>":"</w:t>
+      </w:r>
+      <w:proofErr w:type="spellStart"/>
+      <w:r>
+        <w:rPr>
+          <w:color w:val="000000"/>
+          <w:sz w:val="27"/>
+          <w:szCs w:val="27"/>
+        </w:rPr>
+        <w:t>true</w:t>
+      </w:r>
+      <w:proofErr w:type="spellEnd"/>
+      <w:r>
+        <w:rPr>
+          <w:color w:val="000000"/>
+          <w:sz w:val="27"/>
+          <w:szCs w:val="27"/>
+        </w:rPr>
+        <w:t>"}</w:t>
+      </w:r>
+    </w:p>
+    <w:p>
+      <w:pPr>
+        <w:rPr>
+          <w:rFonts w:ascii="Times New Roman" w:hAnsi="Times New Roman" w:cs="Times New Roman"/>
+          <w:sz w:val="24"/>
+          <w:szCs w:val="24"/>
+        </w:rPr>
+      </w:pPr>
+      <w:r>
+        <w:rPr>
+          <w:rFonts w:ascii="Times New Roman" w:hAnsi="Times New Roman" w:cs="Times New Roman"/>
+          <w:b/>
+          <w:sz w:val="28"/>
+          <w:szCs w:val="28"/>
+        </w:rPr>
+        <w:t>DELETE</w:t>
+      </w:r>
+      <w:r>
+        <w:rPr>
+          <w:rFonts w:ascii="Times New Roman" w:hAnsi="Times New Roman" w:cs="Times New Roman"/>
+          <w:b/>
+          <w:sz w:val="28"/>
+          <w:szCs w:val="28"/>
+        </w:rPr>
         <w:t xml:space="preserve"> </w:t>
       </w:r>
       <w:proofErr w:type="spellStart"/>
       <w:r>
         <w:rPr>
           <w:rFonts w:ascii="Times New Roman" w:hAnsi="Times New Roman" w:cs="Times New Roman"/>
-          <w:sz w:val="24"/>
-          <w:szCs w:val="24"/>
-        </w:rPr>
-        <w:t>eloadasid</w:t>
-      </w:r>
-      <w:proofErr w:type="spellEnd"/>
-      <w:r>
-        <w:rPr>
-          <w:rFonts w:ascii="Times New Roman" w:hAnsi="Times New Roman" w:cs="Times New Roman"/>
-          <w:sz w:val="24"/>
-          <w:szCs w:val="24"/>
-        </w:rPr>
-        <w:t>’’:</w:t>
-      </w:r>
-      <w:r>
-        <w:rPr>
-          <w:rFonts w:ascii="Times New Roman" w:hAnsi="Times New Roman" w:cs="Times New Roman"/>
-          <w:sz w:val="24"/>
-          <w:szCs w:val="24"/>
-        </w:rPr>
-        <w:t xml:space="preserve"> </w:t>
+          <w:b/>
+          <w:sz w:val="28"/>
+          <w:szCs w:val="28"/>
+        </w:rPr>
+        <w:t>Request</w:t>
+      </w:r>
+      <w:proofErr w:type="spellEnd"/>
+      <w:r>
+        <w:rPr>
+          <w:rFonts w:ascii="Times New Roman" w:hAnsi="Times New Roman" w:cs="Times New Roman"/>
+          <w:sz w:val="24"/>
+          <w:szCs w:val="24"/>
+        </w:rPr>
+        <w:t>:</w:t>
       </w:r>
       <w:bookmarkStart w:id="0" w:name="_GoBack"/>
       <w:bookmarkEnd w:id="0"/>
@@ -6442,15 +6621,201 @@
           <w:sz w:val="24"/>
           <w:szCs w:val="24"/>
         </w:rPr>
-        <w:t>12</w:t>
-      </w:r>
-      <w:r>
-        <w:rPr>
-          <w:rFonts w:ascii="Times New Roman" w:hAnsi="Times New Roman" w:cs="Times New Roman"/>
-          <w:sz w:val="24"/>
-          <w:szCs w:val="24"/>
-        </w:rPr>
-        <w:t>}</w:t>
+        <w:br/>
+        <w:t>-</w:t>
+      </w:r>
+      <w:r>
+        <w:t xml:space="preserve"> </w:t>
+      </w:r>
+      <w:r>
+        <w:rPr>
+          <w:rFonts w:ascii="Times New Roman" w:hAnsi="Times New Roman" w:cs="Times New Roman"/>
+          <w:b/>
+          <w:sz w:val="24"/>
+          <w:szCs w:val="24"/>
+        </w:rPr>
+        <w:t>login</w:t>
+      </w:r>
+      <w:r>
+        <w:rPr>
+          <w:rFonts w:ascii="Times New Roman" w:hAnsi="Times New Roman" w:cs="Times New Roman"/>
+          <w:sz w:val="24"/>
+          <w:szCs w:val="24"/>
+        </w:rPr>
+        <w:t>:</w:t>
+      </w:r>
+      <w:r>
+        <w:rPr>
+          <w:rFonts w:ascii="Times New Roman" w:hAnsi="Times New Roman" w:cs="Times New Roman"/>
+          <w:sz w:val="24"/>
+          <w:szCs w:val="24"/>
+        </w:rPr>
+        <w:br/>
+      </w:r>
+      <w:proofErr w:type="spellStart"/>
+      <w:r>
+        <w:rPr>
+          <w:rFonts w:ascii="Times New Roman" w:hAnsi="Times New Roman" w:cs="Times New Roman"/>
+          <w:b/>
+          <w:sz w:val="24"/>
+          <w:szCs w:val="24"/>
+        </w:rPr>
+        <w:t>Request</w:t>
+      </w:r>
+      <w:proofErr w:type="spellEnd"/>
+      <w:r>
+        <w:rPr>
+          <w:rFonts w:ascii="Times New Roman" w:hAnsi="Times New Roman" w:cs="Times New Roman"/>
+          <w:sz w:val="24"/>
+          <w:szCs w:val="24"/>
+        </w:rPr>
+        <w:t>:</w:t>
+      </w:r>
+      <w:r>
+        <w:rPr>
+          <w:rFonts w:ascii="Times New Roman" w:hAnsi="Times New Roman" w:cs="Times New Roman"/>
+          <w:sz w:val="24"/>
+          <w:szCs w:val="24"/>
+        </w:rPr>
+        <w:t xml:space="preserve"> </w:t>
+      </w:r>
+      <w:r>
+        <w:rPr>
+          <w:rFonts w:ascii="Times New Roman" w:hAnsi="Times New Roman" w:cs="Times New Roman"/>
+          <w:sz w:val="24"/>
+          <w:szCs w:val="24"/>
+        </w:rPr>
+        <w:t>{"request":4,</w:t>
+      </w:r>
+      <w:r>
+        <w:rPr>
+          <w:rFonts w:ascii="Times New Roman" w:hAnsi="Times New Roman" w:cs="Times New Roman"/>
+          <w:sz w:val="24"/>
+          <w:szCs w:val="24"/>
+        </w:rPr>
+        <w:t xml:space="preserve"> </w:t>
+      </w:r>
+      <w:r>
+        <w:rPr>
+          <w:rFonts w:ascii="Times New Roman" w:hAnsi="Times New Roman" w:cs="Times New Roman"/>
+          <w:sz w:val="24"/>
+          <w:szCs w:val="24"/>
+        </w:rPr>
+        <w:t>"</w:t>
+      </w:r>
+      <w:proofErr w:type="spellStart"/>
+      <w:r>
+        <w:rPr>
+          <w:rFonts w:ascii="Times New Roman" w:hAnsi="Times New Roman" w:cs="Times New Roman"/>
+          <w:sz w:val="24"/>
+          <w:szCs w:val="24"/>
+        </w:rPr>
+        <w:t>username</w:t>
+      </w:r>
+      <w:proofErr w:type="spellEnd"/>
+      <w:r>
+        <w:rPr>
+          <w:rFonts w:ascii="Times New Roman" w:hAnsi="Times New Roman" w:cs="Times New Roman"/>
+          <w:sz w:val="24"/>
+          <w:szCs w:val="24"/>
+        </w:rPr>
+        <w:t>":"</w:t>
+      </w:r>
+      <w:proofErr w:type="spellStart"/>
+      <w:r>
+        <w:rPr>
+          <w:rFonts w:ascii="Times New Roman" w:hAnsi="Times New Roman" w:cs="Times New Roman"/>
+          <w:sz w:val="24"/>
+          <w:szCs w:val="24"/>
+        </w:rPr>
+        <w:t>kombt</w:t>
+      </w:r>
+      <w:proofErr w:type="spellEnd"/>
+      <w:r>
+        <w:rPr>
+          <w:rFonts w:ascii="Times New Roman" w:hAnsi="Times New Roman" w:cs="Times New Roman"/>
+          <w:sz w:val="24"/>
+          <w:szCs w:val="24"/>
+        </w:rPr>
+        <w:t>",</w:t>
+      </w:r>
+      <w:r>
+        <w:rPr>
+          <w:rFonts w:ascii="Times New Roman" w:hAnsi="Times New Roman" w:cs="Times New Roman"/>
+          <w:sz w:val="24"/>
+          <w:szCs w:val="24"/>
+        </w:rPr>
+        <w:t xml:space="preserve"> </w:t>
+      </w:r>
+      <w:r>
+        <w:rPr>
+          <w:rFonts w:ascii="Times New Roman" w:hAnsi="Times New Roman" w:cs="Times New Roman"/>
+          <w:sz w:val="24"/>
+          <w:szCs w:val="24"/>
+        </w:rPr>
+        <w:t>"password":"8c6976e5b5410415bde908bd4dee15dfb167a9c873fc4bb8a81f6f2ab448a918"}</w:t>
+      </w:r>
+      <w:r>
+        <w:rPr>
+          <w:rFonts w:ascii="Times New Roman" w:hAnsi="Times New Roman" w:cs="Times New Roman"/>
+          <w:sz w:val="24"/>
+          <w:szCs w:val="24"/>
+        </w:rPr>
+        <w:t xml:space="preserve"> //</w:t>
+      </w:r>
+      <w:proofErr w:type="spellStart"/>
+      <w:r>
+        <w:rPr>
+          <w:rFonts w:ascii="Times New Roman" w:hAnsi="Times New Roman" w:cs="Times New Roman"/>
+          <w:sz w:val="24"/>
+          <w:szCs w:val="24"/>
+        </w:rPr>
+        <w:t>password</w:t>
+      </w:r>
+      <w:proofErr w:type="spellEnd"/>
+      <w:r>
+        <w:rPr>
+          <w:rFonts w:ascii="Times New Roman" w:hAnsi="Times New Roman" w:cs="Times New Roman"/>
+          <w:sz w:val="24"/>
+          <w:szCs w:val="24"/>
+        </w:rPr>
+        <w:t xml:space="preserve"> </w:t>
+      </w:r>
+      <w:proofErr w:type="spellStart"/>
+      <w:r>
+        <w:rPr>
+          <w:rFonts w:ascii="Times New Roman" w:hAnsi="Times New Roman" w:cs="Times New Roman"/>
+          <w:sz w:val="24"/>
+          <w:szCs w:val="24"/>
+        </w:rPr>
+        <w:t>encode</w:t>
+      </w:r>
+      <w:proofErr w:type="spellEnd"/>
+      <w:r>
+        <w:rPr>
+          <w:rFonts w:ascii="Times New Roman" w:hAnsi="Times New Roman" w:cs="Times New Roman"/>
+          <w:sz w:val="24"/>
+          <w:szCs w:val="24"/>
+        </w:rPr>
+        <w:t xml:space="preserve"> </w:t>
+      </w:r>
+      <w:proofErr w:type="spellStart"/>
+      <w:r>
+        <w:rPr>
+          <w:rFonts w:ascii="Times New Roman" w:hAnsi="Times New Roman" w:cs="Times New Roman"/>
+          <w:sz w:val="24"/>
+          <w:szCs w:val="24"/>
+        </w:rPr>
+        <w:t>with</w:t>
+      </w:r>
+      <w:proofErr w:type="spellEnd"/>
+      <w:r>
+        <w:rPr>
+          <w:rFonts w:ascii="Times New Roman" w:hAnsi="Times New Roman" w:cs="Times New Roman"/>
+          <w:sz w:val="24"/>
+          <w:szCs w:val="24"/>
+        </w:rPr>
+        <w:t xml:space="preserve"> SHA256</w:t>
       </w:r>
       <w:r>
         <w:rPr>

</xml_diff>

<commit_message>
User registration with API, Description & example file update
</commit_message>
<xml_diff>
--- a/Description and files/Communicate with API.docx
+++ b/Description and files/Communicate with API.docx
@@ -6571,9 +6571,9 @@
     <w:p>
       <w:pPr>
         <w:rPr>
-          <w:rFonts w:ascii="Times New Roman" w:hAnsi="Times New Roman" w:cs="Times New Roman"/>
-          <w:sz w:val="24"/>
-          <w:szCs w:val="24"/>
+          <w:color w:val="000000"/>
+          <w:sz w:val="27"/>
+          <w:szCs w:val="27"/>
         </w:rPr>
       </w:pPr>
       <w:r>
@@ -6583,8 +6583,9 @@
           <w:sz w:val="28"/>
           <w:szCs w:val="28"/>
         </w:rPr>
-        <w:t>DELETE</w:t>
-      </w:r>
+        <w:t xml:space="preserve">Login </w:t>
+      </w:r>
+      <w:proofErr w:type="spellStart"/>
       <w:r>
         <w:rPr>
           <w:rFonts w:ascii="Times New Roman" w:hAnsi="Times New Roman" w:cs="Times New Roman"/>
@@ -6592,8 +6593,335 @@
           <w:sz w:val="28"/>
           <w:szCs w:val="28"/>
         </w:rPr>
+        <w:t>Request</w:t>
+      </w:r>
+      <w:proofErr w:type="spellEnd"/>
+      <w:r>
+        <w:rPr>
+          <w:rFonts w:ascii="Times New Roman" w:hAnsi="Times New Roman" w:cs="Times New Roman"/>
+          <w:sz w:val="24"/>
+          <w:szCs w:val="24"/>
+        </w:rPr>
+        <w:t>:</w:t>
+      </w:r>
+      <w:r>
+        <w:rPr>
+          <w:rFonts w:ascii="Times New Roman" w:hAnsi="Times New Roman" w:cs="Times New Roman"/>
+          <w:sz w:val="24"/>
+          <w:szCs w:val="24"/>
+        </w:rPr>
+        <w:br/>
+        <w:t>-</w:t>
+      </w:r>
+      <w:r>
         <w:t xml:space="preserve"> </w:t>
       </w:r>
+      <w:r>
+        <w:rPr>
+          <w:rFonts w:ascii="Times New Roman" w:hAnsi="Times New Roman" w:cs="Times New Roman"/>
+          <w:b/>
+          <w:sz w:val="24"/>
+          <w:szCs w:val="24"/>
+        </w:rPr>
+        <w:t>login</w:t>
+      </w:r>
+      <w:r>
+        <w:rPr>
+          <w:rFonts w:ascii="Times New Roman" w:hAnsi="Times New Roman" w:cs="Times New Roman"/>
+          <w:sz w:val="24"/>
+          <w:szCs w:val="24"/>
+        </w:rPr>
+        <w:t>:</w:t>
+      </w:r>
+      <w:r>
+        <w:rPr>
+          <w:rFonts w:ascii="Times New Roman" w:hAnsi="Times New Roman" w:cs="Times New Roman"/>
+          <w:sz w:val="24"/>
+          <w:szCs w:val="24"/>
+        </w:rPr>
+        <w:br/>
+      </w:r>
+      <w:proofErr w:type="spellStart"/>
+      <w:r>
+        <w:rPr>
+          <w:rFonts w:ascii="Times New Roman" w:hAnsi="Times New Roman" w:cs="Times New Roman"/>
+          <w:b/>
+          <w:sz w:val="24"/>
+          <w:szCs w:val="24"/>
+        </w:rPr>
+        <w:t>Request</w:t>
+      </w:r>
+      <w:proofErr w:type="spellEnd"/>
+      <w:r>
+        <w:rPr>
+          <w:rFonts w:ascii="Times New Roman" w:hAnsi="Times New Roman" w:cs="Times New Roman"/>
+          <w:sz w:val="24"/>
+          <w:szCs w:val="24"/>
+        </w:rPr>
+        <w:t>:</w:t>
+      </w:r>
+      <w:r>
+        <w:rPr>
+          <w:rFonts w:ascii="Times New Roman" w:hAnsi="Times New Roman" w:cs="Times New Roman"/>
+          <w:sz w:val="24"/>
+          <w:szCs w:val="24"/>
+        </w:rPr>
+        <w:t xml:space="preserve"> </w:t>
+      </w:r>
+      <w:r>
+        <w:rPr>
+          <w:rFonts w:ascii="Times New Roman" w:hAnsi="Times New Roman" w:cs="Times New Roman"/>
+          <w:sz w:val="24"/>
+          <w:szCs w:val="24"/>
+        </w:rPr>
+        <w:t>{"request":4,</w:t>
+      </w:r>
+      <w:r>
+        <w:rPr>
+          <w:rFonts w:ascii="Times New Roman" w:hAnsi="Times New Roman" w:cs="Times New Roman"/>
+          <w:sz w:val="24"/>
+          <w:szCs w:val="24"/>
+        </w:rPr>
+        <w:t xml:space="preserve"> </w:t>
+      </w:r>
+      <w:r>
+        <w:rPr>
+          <w:rFonts w:ascii="Times New Roman" w:hAnsi="Times New Roman" w:cs="Times New Roman"/>
+          <w:sz w:val="24"/>
+          <w:szCs w:val="24"/>
+        </w:rPr>
+        <w:t>"</w:t>
+      </w:r>
+      <w:proofErr w:type="spellStart"/>
+      <w:r>
+        <w:rPr>
+          <w:rFonts w:ascii="Times New Roman" w:hAnsi="Times New Roman" w:cs="Times New Roman"/>
+          <w:sz w:val="24"/>
+          <w:szCs w:val="24"/>
+        </w:rPr>
+        <w:t>username</w:t>
+      </w:r>
+      <w:proofErr w:type="spellEnd"/>
+      <w:r>
+        <w:rPr>
+          <w:rFonts w:ascii="Times New Roman" w:hAnsi="Times New Roman" w:cs="Times New Roman"/>
+          <w:sz w:val="24"/>
+          <w:szCs w:val="24"/>
+        </w:rPr>
+        <w:t>":"</w:t>
+      </w:r>
+      <w:proofErr w:type="spellStart"/>
+      <w:r>
+        <w:rPr>
+          <w:rFonts w:ascii="Times New Roman" w:hAnsi="Times New Roman" w:cs="Times New Roman"/>
+          <w:sz w:val="24"/>
+          <w:szCs w:val="24"/>
+        </w:rPr>
+        <w:t>kombt</w:t>
+      </w:r>
+      <w:proofErr w:type="spellEnd"/>
+      <w:r>
+        <w:rPr>
+          <w:rFonts w:ascii="Times New Roman" w:hAnsi="Times New Roman" w:cs="Times New Roman"/>
+          <w:sz w:val="24"/>
+          <w:szCs w:val="24"/>
+        </w:rPr>
+        <w:t>",</w:t>
+      </w:r>
+      <w:r>
+        <w:rPr>
+          <w:rFonts w:ascii="Times New Roman" w:hAnsi="Times New Roman" w:cs="Times New Roman"/>
+          <w:sz w:val="24"/>
+          <w:szCs w:val="24"/>
+        </w:rPr>
+        <w:t xml:space="preserve"> </w:t>
+      </w:r>
+      <w:r>
+        <w:rPr>
+          <w:rFonts w:ascii="Times New Roman" w:hAnsi="Times New Roman" w:cs="Times New Roman"/>
+          <w:sz w:val="24"/>
+          <w:szCs w:val="24"/>
+        </w:rPr>
+        <w:t>"password":"8c6976e5b5410415bde908bd4dee15dfb167a9c873fc4bb8a81f6f2ab448a918"}</w:t>
+      </w:r>
+      <w:r>
+        <w:rPr>
+          <w:rFonts w:ascii="Times New Roman" w:hAnsi="Times New Roman" w:cs="Times New Roman"/>
+          <w:sz w:val="24"/>
+          <w:szCs w:val="24"/>
+        </w:rPr>
+        <w:t xml:space="preserve"> //</w:t>
+      </w:r>
+      <w:proofErr w:type="spellStart"/>
+      <w:r>
+        <w:rPr>
+          <w:rFonts w:ascii="Times New Roman" w:hAnsi="Times New Roman" w:cs="Times New Roman"/>
+          <w:sz w:val="24"/>
+          <w:szCs w:val="24"/>
+        </w:rPr>
+        <w:t>password</w:t>
+      </w:r>
+      <w:proofErr w:type="spellEnd"/>
+      <w:r>
+        <w:rPr>
+          <w:rFonts w:ascii="Times New Roman" w:hAnsi="Times New Roman" w:cs="Times New Roman"/>
+          <w:sz w:val="24"/>
+          <w:szCs w:val="24"/>
+        </w:rPr>
+        <w:t xml:space="preserve"> </w:t>
+      </w:r>
+      <w:proofErr w:type="spellStart"/>
+      <w:r>
+        <w:rPr>
+          <w:rFonts w:ascii="Times New Roman" w:hAnsi="Times New Roman" w:cs="Times New Roman"/>
+          <w:sz w:val="24"/>
+          <w:szCs w:val="24"/>
+        </w:rPr>
+        <w:t>encode</w:t>
+      </w:r>
+      <w:proofErr w:type="spellEnd"/>
+      <w:r>
+        <w:rPr>
+          <w:rFonts w:ascii="Times New Roman" w:hAnsi="Times New Roman" w:cs="Times New Roman"/>
+          <w:sz w:val="24"/>
+          <w:szCs w:val="24"/>
+        </w:rPr>
+        <w:t xml:space="preserve"> </w:t>
+      </w:r>
+      <w:proofErr w:type="spellStart"/>
+      <w:r>
+        <w:rPr>
+          <w:rFonts w:ascii="Times New Roman" w:hAnsi="Times New Roman" w:cs="Times New Roman"/>
+          <w:sz w:val="24"/>
+          <w:szCs w:val="24"/>
+        </w:rPr>
+        <w:t>with</w:t>
+      </w:r>
+      <w:proofErr w:type="spellEnd"/>
+      <w:r>
+        <w:rPr>
+          <w:rFonts w:ascii="Times New Roman" w:hAnsi="Times New Roman" w:cs="Times New Roman"/>
+          <w:sz w:val="24"/>
+          <w:szCs w:val="24"/>
+        </w:rPr>
+        <w:t xml:space="preserve"> SHA256</w:t>
+      </w:r>
+      <w:r>
+        <w:rPr>
+          <w:rFonts w:ascii="Times New Roman" w:hAnsi="Times New Roman" w:cs="Times New Roman"/>
+          <w:sz w:val="24"/>
+          <w:szCs w:val="24"/>
+        </w:rPr>
+        <w:br/>
+      </w:r>
+      <w:proofErr w:type="spellStart"/>
+      <w:r>
+        <w:rPr>
+          <w:rFonts w:ascii="Times New Roman" w:hAnsi="Times New Roman" w:cs="Times New Roman"/>
+          <w:b/>
+          <w:sz w:val="24"/>
+          <w:szCs w:val="24"/>
+        </w:rPr>
+        <w:t>Response</w:t>
+      </w:r>
+      <w:proofErr w:type="spellEnd"/>
+      <w:r>
+        <w:rPr>
+          <w:rFonts w:ascii="Times New Roman" w:hAnsi="Times New Roman" w:cs="Times New Roman"/>
+          <w:sz w:val="24"/>
+          <w:szCs w:val="24"/>
+        </w:rPr>
+        <w:t xml:space="preserve">: </w:t>
+      </w:r>
+      <w:r>
+        <w:rPr>
+          <w:color w:val="000000"/>
+          <w:sz w:val="27"/>
+          <w:szCs w:val="27"/>
+        </w:rPr>
+        <w:t>{"</w:t>
+      </w:r>
+      <w:proofErr w:type="spellStart"/>
+      <w:r>
+        <w:rPr>
+          <w:color w:val="000000"/>
+          <w:sz w:val="27"/>
+          <w:szCs w:val="27"/>
+        </w:rPr>
+        <w:t>access</w:t>
+      </w:r>
+      <w:proofErr w:type="spellEnd"/>
+      <w:r>
+        <w:rPr>
+          <w:color w:val="000000"/>
+          <w:sz w:val="27"/>
+          <w:szCs w:val="27"/>
+        </w:rPr>
+        <w:t>":"</w:t>
+      </w:r>
+      <w:proofErr w:type="spellStart"/>
+      <w:r>
+        <w:rPr>
+          <w:color w:val="000000"/>
+          <w:sz w:val="27"/>
+          <w:szCs w:val="27"/>
+        </w:rPr>
+        <w:t>true</w:t>
+      </w:r>
+      <w:proofErr w:type="spellEnd"/>
+      <w:r>
+        <w:rPr>
+          <w:color w:val="000000"/>
+          <w:sz w:val="27"/>
+          <w:szCs w:val="27"/>
+        </w:rPr>
+        <w:t>","</w:t>
+      </w:r>
+      <w:proofErr w:type="spellStart"/>
+      <w:r>
+        <w:rPr>
+          <w:color w:val="000000"/>
+          <w:sz w:val="27"/>
+          <w:szCs w:val="27"/>
+        </w:rPr>
+        <w:t>successful</w:t>
+      </w:r>
+      <w:proofErr w:type="spellEnd"/>
+      <w:r>
+        <w:rPr>
+          <w:color w:val="000000"/>
+          <w:sz w:val="27"/>
+          <w:szCs w:val="27"/>
+        </w:rPr>
+        <w:t>":"</w:t>
+      </w:r>
+      <w:proofErr w:type="spellStart"/>
+      <w:r>
+        <w:rPr>
+          <w:color w:val="000000"/>
+          <w:sz w:val="27"/>
+          <w:szCs w:val="27"/>
+        </w:rPr>
+        <w:t>true</w:t>
+      </w:r>
+      <w:proofErr w:type="spellEnd"/>
+      <w:r>
+        <w:rPr>
+          <w:color w:val="000000"/>
+          <w:sz w:val="27"/>
+          <w:szCs w:val="27"/>
+        </w:rPr>
+        <w:t>"}</w:t>
+      </w:r>
+    </w:p>
+    <w:p>
+      <w:pPr>
+        <w:rPr>
+          <w:rFonts w:ascii="Times New Roman" w:hAnsi="Times New Roman" w:cs="Times New Roman"/>
+          <w:sz w:val="24"/>
+          <w:szCs w:val="24"/>
+        </w:rPr>
+      </w:pPr>
       <w:proofErr w:type="spellStart"/>
       <w:r>
         <w:rPr>
@@ -6602,6 +6930,35 @@
           <w:sz w:val="28"/>
           <w:szCs w:val="28"/>
         </w:rPr>
+        <w:t>R</w:t>
+      </w:r>
+      <w:r>
+        <w:rPr>
+          <w:rFonts w:ascii="Times New Roman" w:hAnsi="Times New Roman" w:cs="Times New Roman"/>
+          <w:b/>
+          <w:sz w:val="28"/>
+          <w:szCs w:val="28"/>
+        </w:rPr>
+        <w:t>egistration</w:t>
+      </w:r>
+      <w:proofErr w:type="spellEnd"/>
+      <w:r>
+        <w:rPr>
+          <w:rFonts w:ascii="Times New Roman" w:hAnsi="Times New Roman" w:cs="Times New Roman"/>
+          <w:b/>
+          <w:sz w:val="28"/>
+          <w:szCs w:val="28"/>
+        </w:rPr>
+        <w:t xml:space="preserve"> </w:t>
+      </w:r>
+      <w:proofErr w:type="spellStart"/>
+      <w:r>
+        <w:rPr>
+          <w:rFonts w:ascii="Times New Roman" w:hAnsi="Times New Roman" w:cs="Times New Roman"/>
+          <w:b/>
+          <w:sz w:val="28"/>
+          <w:szCs w:val="28"/>
+        </w:rPr>
         <w:t>Request</w:t>
       </w:r>
       <w:proofErr w:type="spellEnd"/>
@@ -6612,6 +6969,172 @@
           <w:szCs w:val="24"/>
         </w:rPr>
         <w:t>:</w:t>
+      </w:r>
+      <w:r>
+        <w:rPr>
+          <w:rFonts w:ascii="Times New Roman" w:hAnsi="Times New Roman" w:cs="Times New Roman"/>
+          <w:sz w:val="24"/>
+          <w:szCs w:val="24"/>
+        </w:rPr>
+        <w:br/>
+        <w:t>-</w:t>
+      </w:r>
+      <w:r>
+        <w:t xml:space="preserve"> </w:t>
+      </w:r>
+      <w:proofErr w:type="spellStart"/>
+      <w:r>
+        <w:rPr>
+          <w:rFonts w:ascii="Times New Roman" w:hAnsi="Times New Roman" w:cs="Times New Roman"/>
+          <w:b/>
+          <w:sz w:val="24"/>
+          <w:szCs w:val="24"/>
+        </w:rPr>
+        <w:t>Regist</w:t>
+      </w:r>
+      <w:proofErr w:type="spellEnd"/>
+      <w:r>
+        <w:rPr>
+          <w:rFonts w:ascii="Times New Roman" w:hAnsi="Times New Roman" w:cs="Times New Roman"/>
+          <w:sz w:val="24"/>
+          <w:szCs w:val="24"/>
+        </w:rPr>
+        <w:t>:</w:t>
+      </w:r>
+      <w:r>
+        <w:rPr>
+          <w:rFonts w:ascii="Times New Roman" w:hAnsi="Times New Roman" w:cs="Times New Roman"/>
+          <w:sz w:val="24"/>
+          <w:szCs w:val="24"/>
+        </w:rPr>
+        <w:br/>
+      </w:r>
+      <w:proofErr w:type="spellStart"/>
+      <w:r>
+        <w:rPr>
+          <w:rFonts w:ascii="Times New Roman" w:hAnsi="Times New Roman" w:cs="Times New Roman"/>
+          <w:b/>
+          <w:sz w:val="24"/>
+          <w:szCs w:val="24"/>
+        </w:rPr>
+        <w:t>Request</w:t>
+      </w:r>
+      <w:proofErr w:type="spellEnd"/>
+      <w:r>
+        <w:rPr>
+          <w:rFonts w:ascii="Times New Roman" w:hAnsi="Times New Roman" w:cs="Times New Roman"/>
+          <w:sz w:val="24"/>
+          <w:szCs w:val="24"/>
+        </w:rPr>
+        <w:t xml:space="preserve">: </w:t>
+      </w:r>
+      <w:r>
+        <w:rPr>
+          <w:rFonts w:ascii="Times New Roman" w:hAnsi="Times New Roman" w:cs="Times New Roman"/>
+          <w:sz w:val="24"/>
+          <w:szCs w:val="24"/>
+        </w:rPr>
+        <w:t>{"request":5,"user</w:t>
+      </w:r>
+      <w:r>
+        <w:rPr>
+          <w:rFonts w:ascii="Times New Roman" w:hAnsi="Times New Roman" w:cs="Times New Roman"/>
+          <w:sz w:val="24"/>
+          <w:szCs w:val="24"/>
+        </w:rPr>
+        <w:t xml:space="preserve"> </w:t>
+      </w:r>
+      <w:proofErr w:type="spellStart"/>
+      <w:r>
+        <w:rPr>
+          <w:rFonts w:ascii="Times New Roman" w:hAnsi="Times New Roman" w:cs="Times New Roman"/>
+          <w:sz w:val="24"/>
+          <w:szCs w:val="24"/>
+        </w:rPr>
+        <w:t>name</w:t>
+      </w:r>
+      <w:proofErr w:type="spellEnd"/>
+      <w:r>
+        <w:rPr>
+          <w:rFonts w:ascii="Times New Roman" w:hAnsi="Times New Roman" w:cs="Times New Roman"/>
+          <w:sz w:val="24"/>
+          <w:szCs w:val="24"/>
+        </w:rPr>
+        <w:t>":"nagy",</w:t>
+      </w:r>
+      <w:r>
+        <w:rPr>
+          <w:rFonts w:ascii="Times New Roman" w:hAnsi="Times New Roman" w:cs="Times New Roman"/>
+          <w:sz w:val="24"/>
+          <w:szCs w:val="24"/>
+        </w:rPr>
+        <w:t xml:space="preserve"> </w:t>
+      </w:r>
+      <w:r>
+        <w:rPr>
+          <w:rFonts w:ascii="Times New Roman" w:hAnsi="Times New Roman" w:cs="Times New Roman"/>
+          <w:sz w:val="24"/>
+          <w:szCs w:val="24"/>
+        </w:rPr>
+        <w:t>"</w:t>
+      </w:r>
+      <w:proofErr w:type="spellStart"/>
+      <w:r>
+        <w:rPr>
+          <w:rFonts w:ascii="Times New Roman" w:hAnsi="Times New Roman" w:cs="Times New Roman"/>
+          <w:sz w:val="24"/>
+          <w:szCs w:val="24"/>
+        </w:rPr>
+        <w:t>name</w:t>
+      </w:r>
+      <w:proofErr w:type="spellEnd"/>
+      <w:r>
+        <w:rPr>
+          <w:rFonts w:ascii="Times New Roman" w:hAnsi="Times New Roman" w:cs="Times New Roman"/>
+          <w:sz w:val="24"/>
+          <w:szCs w:val="24"/>
+        </w:rPr>
+        <w:t>":"nagy sanyi",</w:t>
+      </w:r>
+      <w:r>
+        <w:rPr>
+          <w:rFonts w:ascii="Times New Roman" w:hAnsi="Times New Roman" w:cs="Times New Roman"/>
+          <w:sz w:val="24"/>
+          <w:szCs w:val="24"/>
+        </w:rPr>
+        <w:t xml:space="preserve"> </w:t>
+      </w:r>
+      <w:r>
+        <w:rPr>
+          <w:rFonts w:ascii="Times New Roman" w:hAnsi="Times New Roman" w:cs="Times New Roman"/>
+          <w:sz w:val="24"/>
+          <w:szCs w:val="24"/>
+        </w:rPr>
+        <w:t>"email":"data@data.hu",</w:t>
+      </w:r>
+      <w:r>
+        <w:rPr>
+          <w:rFonts w:ascii="Times New Roman" w:hAnsi="Times New Roman" w:cs="Times New Roman"/>
+          <w:sz w:val="24"/>
+          <w:szCs w:val="24"/>
+        </w:rPr>
+        <w:t xml:space="preserve"> </w:t>
+      </w:r>
+      <w:r>
+        <w:rPr>
+          <w:rFonts w:ascii="Times New Roman" w:hAnsi="Times New Roman" w:cs="Times New Roman"/>
+          <w:sz w:val="24"/>
+          <w:szCs w:val="24"/>
+        </w:rPr>
+        <w:t>"password1":"8c6976e5b5410415bde908bd4dee15dfb167a9c873fc4bb8a81f6f2ab448a918",</w:t>
+      </w:r>
+      <w:r>
+        <w:rPr>
+          <w:rFonts w:ascii="Times New Roman" w:hAnsi="Times New Roman" w:cs="Times New Roman"/>
+          <w:sz w:val="24"/>
+          <w:szCs w:val="24"/>
+        </w:rPr>
+        <w:t xml:space="preserve"> </w:t>
       </w:r>
       <w:bookmarkStart w:id="0" w:name="_GoBack"/>
       <w:bookmarkEnd w:id="0"/>
@@ -6621,245 +7144,87 @@
           <w:sz w:val="24"/>
           <w:szCs w:val="24"/>
         </w:rPr>
+        <w:t>"password2":"8c6976e5b5410415bde908bd4dee15dfb167a9c873fc4bb8a81f6f2ab448a918"}</w:t>
+      </w:r>
+      <w:r>
+        <w:rPr>
+          <w:rFonts w:ascii="Times New Roman" w:hAnsi="Times New Roman" w:cs="Times New Roman"/>
+          <w:sz w:val="24"/>
+          <w:szCs w:val="24"/>
+        </w:rPr>
         <w:br/>
-        <w:t>-</w:t>
-      </w:r>
-      <w:r>
-        <w:t xml:space="preserve"> </w:t>
-      </w:r>
-      <w:r>
-        <w:rPr>
-          <w:rFonts w:ascii="Times New Roman" w:hAnsi="Times New Roman" w:cs="Times New Roman"/>
-          <w:b/>
-          <w:sz w:val="24"/>
-          <w:szCs w:val="24"/>
-        </w:rPr>
-        <w:t>login</w:t>
-      </w:r>
-      <w:r>
-        <w:rPr>
-          <w:rFonts w:ascii="Times New Roman" w:hAnsi="Times New Roman" w:cs="Times New Roman"/>
-          <w:sz w:val="24"/>
-          <w:szCs w:val="24"/>
-        </w:rPr>
-        <w:t>:</w:t>
-      </w:r>
-      <w:r>
-        <w:rPr>
-          <w:rFonts w:ascii="Times New Roman" w:hAnsi="Times New Roman" w:cs="Times New Roman"/>
-          <w:sz w:val="24"/>
-          <w:szCs w:val="24"/>
-        </w:rPr>
-        <w:br/>
-      </w:r>
-      <w:proofErr w:type="spellStart"/>
-      <w:r>
-        <w:rPr>
-          <w:rFonts w:ascii="Times New Roman" w:hAnsi="Times New Roman" w:cs="Times New Roman"/>
-          <w:b/>
-          <w:sz w:val="24"/>
-          <w:szCs w:val="24"/>
-        </w:rPr>
-        <w:t>Request</w:t>
-      </w:r>
-      <w:proofErr w:type="spellEnd"/>
-      <w:r>
-        <w:rPr>
-          <w:rFonts w:ascii="Times New Roman" w:hAnsi="Times New Roman" w:cs="Times New Roman"/>
-          <w:sz w:val="24"/>
-          <w:szCs w:val="24"/>
-        </w:rPr>
-        <w:t>:</w:t>
-      </w:r>
-      <w:r>
-        <w:rPr>
-          <w:rFonts w:ascii="Times New Roman" w:hAnsi="Times New Roman" w:cs="Times New Roman"/>
-          <w:sz w:val="24"/>
-          <w:szCs w:val="24"/>
-        </w:rPr>
-        <w:t xml:space="preserve"> </w:t>
-      </w:r>
-      <w:r>
-        <w:rPr>
-          <w:rFonts w:ascii="Times New Roman" w:hAnsi="Times New Roman" w:cs="Times New Roman"/>
-          <w:sz w:val="24"/>
-          <w:szCs w:val="24"/>
-        </w:rPr>
-        <w:t>{"request":4,</w:t>
-      </w:r>
-      <w:r>
-        <w:rPr>
-          <w:rFonts w:ascii="Times New Roman" w:hAnsi="Times New Roman" w:cs="Times New Roman"/>
-          <w:sz w:val="24"/>
-          <w:szCs w:val="24"/>
-        </w:rPr>
-        <w:t xml:space="preserve"> </w:t>
-      </w:r>
-      <w:r>
-        <w:rPr>
-          <w:rFonts w:ascii="Times New Roman" w:hAnsi="Times New Roman" w:cs="Times New Roman"/>
-          <w:sz w:val="24"/>
-          <w:szCs w:val="24"/>
-        </w:rPr>
-        <w:t>"</w:t>
-      </w:r>
-      <w:proofErr w:type="spellStart"/>
-      <w:r>
-        <w:rPr>
-          <w:rFonts w:ascii="Times New Roman" w:hAnsi="Times New Roman" w:cs="Times New Roman"/>
-          <w:sz w:val="24"/>
-          <w:szCs w:val="24"/>
-        </w:rPr>
-        <w:t>username</w:t>
-      </w:r>
-      <w:proofErr w:type="spellEnd"/>
-      <w:r>
-        <w:rPr>
-          <w:rFonts w:ascii="Times New Roman" w:hAnsi="Times New Roman" w:cs="Times New Roman"/>
-          <w:sz w:val="24"/>
-          <w:szCs w:val="24"/>
+      </w:r>
+      <w:proofErr w:type="spellStart"/>
+      <w:r>
+        <w:rPr>
+          <w:rFonts w:ascii="Times New Roman" w:hAnsi="Times New Roman" w:cs="Times New Roman"/>
+          <w:b/>
+          <w:sz w:val="24"/>
+          <w:szCs w:val="24"/>
+        </w:rPr>
+        <w:t>Response</w:t>
+      </w:r>
+      <w:proofErr w:type="spellEnd"/>
+      <w:r>
+        <w:rPr>
+          <w:rFonts w:ascii="Times New Roman" w:hAnsi="Times New Roman" w:cs="Times New Roman"/>
+          <w:sz w:val="24"/>
+          <w:szCs w:val="24"/>
+        </w:rPr>
+        <w:t xml:space="preserve">: </w:t>
+      </w:r>
+      <w:r>
+        <w:rPr>
+          <w:color w:val="000000"/>
+          <w:sz w:val="27"/>
+          <w:szCs w:val="27"/>
+        </w:rPr>
+        <w:t>{"</w:t>
+      </w:r>
+      <w:proofErr w:type="spellStart"/>
+      <w:r>
+        <w:rPr>
+          <w:color w:val="000000"/>
+          <w:sz w:val="27"/>
+          <w:szCs w:val="27"/>
+        </w:rPr>
+        <w:t>access</w:t>
+      </w:r>
+      <w:proofErr w:type="spellEnd"/>
+      <w:r>
+        <w:rPr>
+          <w:color w:val="000000"/>
+          <w:sz w:val="27"/>
+          <w:szCs w:val="27"/>
         </w:rPr>
         <w:t>":"</w:t>
       </w:r>
       <w:proofErr w:type="spellStart"/>
       <w:r>
         <w:rPr>
-          <w:rFonts w:ascii="Times New Roman" w:hAnsi="Times New Roman" w:cs="Times New Roman"/>
-          <w:sz w:val="24"/>
-          <w:szCs w:val="24"/>
-        </w:rPr>
-        <w:t>kombt</w:t>
-      </w:r>
-      <w:proofErr w:type="spellEnd"/>
-      <w:r>
-        <w:rPr>
-          <w:rFonts w:ascii="Times New Roman" w:hAnsi="Times New Roman" w:cs="Times New Roman"/>
-          <w:sz w:val="24"/>
-          <w:szCs w:val="24"/>
-        </w:rPr>
-        <w:t>",</w:t>
-      </w:r>
-      <w:r>
-        <w:rPr>
-          <w:rFonts w:ascii="Times New Roman" w:hAnsi="Times New Roman" w:cs="Times New Roman"/>
-          <w:sz w:val="24"/>
-          <w:szCs w:val="24"/>
-        </w:rPr>
-        <w:t xml:space="preserve"> </w:t>
-      </w:r>
-      <w:r>
-        <w:rPr>
-          <w:rFonts w:ascii="Times New Roman" w:hAnsi="Times New Roman" w:cs="Times New Roman"/>
-          <w:sz w:val="24"/>
-          <w:szCs w:val="24"/>
-        </w:rPr>
-        <w:t>"password":"8c6976e5b5410415bde908bd4dee15dfb167a9c873fc4bb8a81f6f2ab448a918"}</w:t>
-      </w:r>
-      <w:r>
-        <w:rPr>
-          <w:rFonts w:ascii="Times New Roman" w:hAnsi="Times New Roman" w:cs="Times New Roman"/>
-          <w:sz w:val="24"/>
-          <w:szCs w:val="24"/>
-        </w:rPr>
-        <w:t xml:space="preserve"> //</w:t>
-      </w:r>
-      <w:proofErr w:type="spellStart"/>
-      <w:r>
-        <w:rPr>
-          <w:rFonts w:ascii="Times New Roman" w:hAnsi="Times New Roman" w:cs="Times New Roman"/>
-          <w:sz w:val="24"/>
-          <w:szCs w:val="24"/>
-        </w:rPr>
-        <w:t>password</w:t>
-      </w:r>
-      <w:proofErr w:type="spellEnd"/>
-      <w:r>
-        <w:rPr>
-          <w:rFonts w:ascii="Times New Roman" w:hAnsi="Times New Roman" w:cs="Times New Roman"/>
-          <w:sz w:val="24"/>
-          <w:szCs w:val="24"/>
-        </w:rPr>
-        <w:t xml:space="preserve"> </w:t>
-      </w:r>
-      <w:proofErr w:type="spellStart"/>
-      <w:r>
-        <w:rPr>
-          <w:rFonts w:ascii="Times New Roman" w:hAnsi="Times New Roman" w:cs="Times New Roman"/>
-          <w:sz w:val="24"/>
-          <w:szCs w:val="24"/>
-        </w:rPr>
-        <w:t>encode</w:t>
-      </w:r>
-      <w:proofErr w:type="spellEnd"/>
-      <w:r>
-        <w:rPr>
-          <w:rFonts w:ascii="Times New Roman" w:hAnsi="Times New Roman" w:cs="Times New Roman"/>
-          <w:sz w:val="24"/>
-          <w:szCs w:val="24"/>
-        </w:rPr>
-        <w:t xml:space="preserve"> </w:t>
-      </w:r>
-      <w:proofErr w:type="spellStart"/>
-      <w:r>
-        <w:rPr>
-          <w:rFonts w:ascii="Times New Roman" w:hAnsi="Times New Roman" w:cs="Times New Roman"/>
-          <w:sz w:val="24"/>
-          <w:szCs w:val="24"/>
-        </w:rPr>
-        <w:t>with</w:t>
-      </w:r>
-      <w:proofErr w:type="spellEnd"/>
-      <w:r>
-        <w:rPr>
-          <w:rFonts w:ascii="Times New Roman" w:hAnsi="Times New Roman" w:cs="Times New Roman"/>
-          <w:sz w:val="24"/>
-          <w:szCs w:val="24"/>
-        </w:rPr>
-        <w:t xml:space="preserve"> SHA256</w:t>
-      </w:r>
-      <w:r>
-        <w:rPr>
-          <w:rFonts w:ascii="Times New Roman" w:hAnsi="Times New Roman" w:cs="Times New Roman"/>
-          <w:sz w:val="24"/>
-          <w:szCs w:val="24"/>
-        </w:rPr>
-        <w:br/>
-      </w:r>
-      <w:proofErr w:type="spellStart"/>
-      <w:r>
-        <w:rPr>
-          <w:rFonts w:ascii="Times New Roman" w:hAnsi="Times New Roman" w:cs="Times New Roman"/>
-          <w:b/>
-          <w:sz w:val="24"/>
-          <w:szCs w:val="24"/>
-        </w:rPr>
-        <w:t>Response</w:t>
-      </w:r>
-      <w:proofErr w:type="spellEnd"/>
-      <w:r>
-        <w:rPr>
-          <w:rFonts w:ascii="Times New Roman" w:hAnsi="Times New Roman" w:cs="Times New Roman"/>
-          <w:sz w:val="24"/>
-          <w:szCs w:val="24"/>
-        </w:rPr>
-        <w:t xml:space="preserve">: </w:t>
-      </w:r>
-      <w:r>
-        <w:rPr>
-          <w:color w:val="000000"/>
-          <w:sz w:val="27"/>
-          <w:szCs w:val="27"/>
-        </w:rPr>
-        <w:t>{"</w:t>
-      </w:r>
-      <w:proofErr w:type="spellStart"/>
-      <w:r>
-        <w:rPr>
-          <w:color w:val="000000"/>
-          <w:sz w:val="27"/>
-          <w:szCs w:val="27"/>
-        </w:rPr>
-        <w:t>access</w:t>
+          <w:color w:val="000000"/>
+          <w:sz w:val="27"/>
+          <w:szCs w:val="27"/>
+        </w:rPr>
+        <w:t>true</w:t>
+      </w:r>
+      <w:proofErr w:type="spellEnd"/>
+      <w:r>
+        <w:rPr>
+          <w:color w:val="000000"/>
+          <w:sz w:val="27"/>
+          <w:szCs w:val="27"/>
+        </w:rPr>
+        <w:t>","</w:t>
+      </w:r>
+      <w:proofErr w:type="spellStart"/>
+      <w:r>
+        <w:rPr>
+          <w:color w:val="000000"/>
+          <w:sz w:val="27"/>
+          <w:szCs w:val="27"/>
+        </w:rPr>
+        <w:t>successful</w:t>
       </w:r>
       <w:proofErr w:type="spellEnd"/>
       <w:r>
@@ -6886,44 +7251,17 @@
           <w:sz w:val="27"/>
           <w:szCs w:val="27"/>
         </w:rPr>
-        <w:t>","</w:t>
-      </w:r>
-      <w:proofErr w:type="spellStart"/>
-      <w:r>
-        <w:rPr>
-          <w:color w:val="000000"/>
-          <w:sz w:val="27"/>
-          <w:szCs w:val="27"/>
-        </w:rPr>
-        <w:t>successful</w:t>
-      </w:r>
-      <w:proofErr w:type="spellEnd"/>
-      <w:r>
-        <w:rPr>
-          <w:color w:val="000000"/>
-          <w:sz w:val="27"/>
-          <w:szCs w:val="27"/>
-        </w:rPr>
-        <w:t>":"</w:t>
-      </w:r>
-      <w:proofErr w:type="spellStart"/>
-      <w:r>
-        <w:rPr>
-          <w:color w:val="000000"/>
-          <w:sz w:val="27"/>
-          <w:szCs w:val="27"/>
-        </w:rPr>
-        <w:t>true</w:t>
-      </w:r>
-      <w:proofErr w:type="spellEnd"/>
-      <w:r>
-        <w:rPr>
-          <w:color w:val="000000"/>
-          <w:sz w:val="27"/>
-          <w:szCs w:val="27"/>
-        </w:rPr>
         <w:t>"}</w:t>
       </w:r>
+    </w:p>
+    <w:p>
+      <w:pPr>
+        <w:rPr>
+          <w:rFonts w:ascii="Times New Roman" w:hAnsi="Times New Roman" w:cs="Times New Roman"/>
+          <w:sz w:val="24"/>
+          <w:szCs w:val="24"/>
+        </w:rPr>
+      </w:pPr>
     </w:p>
     <w:sectPr>
       <w:pgSz w:w="11906" w:h="16838"/>

</xml_diff>